<commit_message>
data jpa starter preparations
</commit_message>
<xml_diff>
--- a/lessons.docx
+++ b/lessons.docx
@@ -40,12 +40,11 @@
             </w:rPr>
           </w:pPr>
         </w:p>
+        <w:bookmarkStart w:id="0" w:name="_GoBack"/>
+        <w:bookmarkEnd w:id="0"/>
         <w:p>
           <w:pPr>
             <w:pStyle w:val="TOC2"/>
-            <w:tabs>
-              <w:tab w:val="right" w:leader="dot" w:pos="10456"/>
-            </w:tabs>
             <w:rPr>
               <w:rFonts w:eastAsiaTheme="minorEastAsia"/>
               <w:noProof/>
@@ -61,7 +60,7 @@
           <w:r>
             <w:fldChar w:fldCharType="separate"/>
           </w:r>
-          <w:hyperlink w:anchor="_Toc72921435" w:history="1">
+          <w:hyperlink w:anchor="_Toc72999647" w:history="1">
             <w:r>
               <w:rPr>
                 <w:rStyle w:val="Hyperlink"/>
@@ -89,7 +88,7 @@
                 <w:noProof/>
                 <w:webHidden/>
               </w:rPr>
-              <w:instrText xml:space="preserve"> PAGEREF _Toc72921435 \h </w:instrText>
+              <w:instrText xml:space="preserve"> PAGEREF _Toc72999647 \h </w:instrText>
             </w:r>
             <w:r>
               <w:rPr>
@@ -123,16 +122,13 @@
         <w:p>
           <w:pPr>
             <w:pStyle w:val="TOC2"/>
-            <w:tabs>
-              <w:tab w:val="right" w:leader="dot" w:pos="10456"/>
-            </w:tabs>
             <w:rPr>
               <w:rFonts w:eastAsiaTheme="minorEastAsia"/>
               <w:noProof/>
               <w:lang w:eastAsia="ru-RU"/>
             </w:rPr>
           </w:pPr>
-          <w:hyperlink w:anchor="_Toc72921436" w:history="1">
+          <w:hyperlink w:anchor="_Toc72999648" w:history="1">
             <w:r>
               <w:rPr>
                 <w:rStyle w:val="Hyperlink"/>
@@ -160,7 +156,7 @@
                 <w:noProof/>
                 <w:webHidden/>
               </w:rPr>
-              <w:instrText xml:space="preserve"> PAGEREF _Toc72921436 \h </w:instrText>
+              <w:instrText xml:space="preserve"> PAGEREF _Toc72999648 \h </w:instrText>
             </w:r>
             <w:r>
               <w:rPr>
@@ -194,16 +190,13 @@
         <w:p>
           <w:pPr>
             <w:pStyle w:val="TOC2"/>
-            <w:tabs>
-              <w:tab w:val="right" w:leader="dot" w:pos="10456"/>
-            </w:tabs>
             <w:rPr>
               <w:rFonts w:eastAsiaTheme="minorEastAsia"/>
               <w:noProof/>
               <w:lang w:eastAsia="ru-RU"/>
             </w:rPr>
           </w:pPr>
-          <w:hyperlink w:anchor="_Toc72921437" w:history="1">
+          <w:hyperlink w:anchor="_Toc72999649" w:history="1">
             <w:r>
               <w:rPr>
                 <w:rStyle w:val="Hyperlink"/>
@@ -231,7 +224,7 @@
                 <w:noProof/>
                 <w:webHidden/>
               </w:rPr>
-              <w:instrText xml:space="preserve"> PAGEREF _Toc72921437 \h </w:instrText>
+              <w:instrText xml:space="preserve"> PAGEREF _Toc72999649 \h </w:instrText>
             </w:r>
             <w:r>
               <w:rPr>
@@ -265,16 +258,13 @@
         <w:p>
           <w:pPr>
             <w:pStyle w:val="TOC2"/>
-            <w:tabs>
-              <w:tab w:val="right" w:leader="dot" w:pos="10456"/>
-            </w:tabs>
             <w:rPr>
               <w:rFonts w:eastAsiaTheme="minorEastAsia"/>
               <w:noProof/>
               <w:lang w:eastAsia="ru-RU"/>
             </w:rPr>
           </w:pPr>
-          <w:hyperlink w:anchor="_Toc72921438" w:history="1">
+          <w:hyperlink w:anchor="_Toc72999650" w:history="1">
             <w:r>
               <w:rPr>
                 <w:rStyle w:val="Hyperlink"/>
@@ -302,7 +292,7 @@
                 <w:noProof/>
                 <w:webHidden/>
               </w:rPr>
-              <w:instrText xml:space="preserve"> PAGEREF _Toc72921438 \h </w:instrText>
+              <w:instrText xml:space="preserve"> PAGEREF _Toc72999650 \h </w:instrText>
             </w:r>
             <w:r>
               <w:rPr>
@@ -334,6 +324,74 @@
           </w:hyperlink>
         </w:p>
         <w:p>
+          <w:pPr>
+            <w:pStyle w:val="TOC2"/>
+            <w:rPr>
+              <w:rFonts w:eastAsiaTheme="minorEastAsia"/>
+              <w:noProof/>
+              <w:lang w:eastAsia="ru-RU"/>
+            </w:rPr>
+          </w:pPr>
+          <w:hyperlink w:anchor="_Toc72999651" w:history="1">
+            <w:r>
+              <w:rPr>
+                <w:rStyle w:val="Hyperlink"/>
+                <w:noProof/>
+                <w:lang w:val="en-US"/>
+              </w:rPr>
+              <w:t>Lesson5. Data JPA starter: preparations</w:t>
+            </w:r>
+            <w:r>
+              <w:rPr>
+                <w:noProof/>
+                <w:webHidden/>
+              </w:rPr>
+              <w:tab/>
+            </w:r>
+            <w:r>
+              <w:rPr>
+                <w:noProof/>
+                <w:webHidden/>
+              </w:rPr>
+              <w:fldChar w:fldCharType="begin"/>
+            </w:r>
+            <w:r>
+              <w:rPr>
+                <w:noProof/>
+                <w:webHidden/>
+              </w:rPr>
+              <w:instrText xml:space="preserve"> PAGEREF _Toc72999651 \h </w:instrText>
+            </w:r>
+            <w:r>
+              <w:rPr>
+                <w:noProof/>
+                <w:webHidden/>
+              </w:rPr>
+            </w:r>
+            <w:r>
+              <w:rPr>
+                <w:noProof/>
+                <w:webHidden/>
+              </w:rPr>
+              <w:fldChar w:fldCharType="separate"/>
+            </w:r>
+            <w:r>
+              <w:rPr>
+                <w:noProof/>
+                <w:webHidden/>
+              </w:rPr>
+              <w:t>11</w:t>
+            </w:r>
+            <w:r>
+              <w:rPr>
+                <w:noProof/>
+                <w:webHidden/>
+              </w:rPr>
+              <w:fldChar w:fldCharType="end"/>
+            </w:r>
+          </w:hyperlink>
+        </w:p>
+        <w:p>
           <w:r>
             <w:rPr>
               <w:b/>
@@ -385,7 +443,7 @@
           <w:lang w:val="en-US"/>
         </w:rPr>
       </w:pPr>
-      <w:bookmarkStart w:id="0" w:name="_Toc72921435"/>
+      <w:bookmarkStart w:id="1" w:name="_Toc72999647"/>
       <w:r>
         <w:rPr>
           <w:rStyle w:val="Heading1Char"/>
@@ -408,7 +466,7 @@
         </w:rPr>
         <w:t>First application</w:t>
       </w:r>
-      <w:bookmarkEnd w:id="0"/>
+      <w:bookmarkEnd w:id="1"/>
     </w:p>
     <w:p>
       <w:pPr>
@@ -426,7 +484,21 @@
         <w:rPr>
           <w:lang w:val="en-US"/>
         </w:rPr>
-        <w:t xml:space="preserve">To create our application we don’t use spring initializer, because it does a lot of things automatically.  Instead of this we create empty Gradle project. And </w:t>
+        <w:t xml:space="preserve">To create our application we don’t use spring initializer, because it does a lot of things automatically.  Instead of this we create empty </w:t>
+      </w:r>
+      <w:proofErr w:type="spellStart"/>
+      <w:r>
+        <w:rPr>
+          <w:lang w:val="en-US"/>
+        </w:rPr>
+        <w:t>Gradle</w:t>
+      </w:r>
+      <w:proofErr w:type="spellEnd"/>
+      <w:r>
+        <w:rPr>
+          <w:lang w:val="en-US"/>
+        </w:rPr>
+        <w:t xml:space="preserve"> project. And </w:t>
       </w:r>
       <w:r>
         <w:rPr>
@@ -613,7 +685,35 @@
         <w:rPr>
           <w:lang w:val="en-US"/>
         </w:rPr>
-        <w:t>To solve compilationError I changed JAVA_HOME to 15th SDK and created new project with it. 16th SDK throws errors with both Maven and Gradle. Still don’t know why.</w:t>
+        <w:t xml:space="preserve">To solve </w:t>
+      </w:r>
+      <w:proofErr w:type="spellStart"/>
+      <w:r>
+        <w:rPr>
+          <w:lang w:val="en-US"/>
+        </w:rPr>
+        <w:t>compilationError</w:t>
+      </w:r>
+      <w:proofErr w:type="spellEnd"/>
+      <w:r>
+        <w:rPr>
+          <w:lang w:val="en-US"/>
+        </w:rPr>
+        <w:t xml:space="preserve"> I changed JAVA_HOME to 15th SDK and created new project with it. 16th SDK throws errors with both Maven and </w:t>
+      </w:r>
+      <w:proofErr w:type="spellStart"/>
+      <w:r>
+        <w:rPr>
+          <w:lang w:val="en-US"/>
+        </w:rPr>
+        <w:t>Gradle</w:t>
+      </w:r>
+      <w:proofErr w:type="spellEnd"/>
+      <w:r>
+        <w:rPr>
+          <w:lang w:val="en-US"/>
+        </w:rPr>
+        <w:t>. Still don’t know why.</w:t>
       </w:r>
     </w:p>
     <w:p>
@@ -627,7 +727,21 @@
         <w:rPr>
           <w:lang w:val="en-US"/>
         </w:rPr>
-        <w:t>Recommended books for Gradle:</w:t>
+        <w:t xml:space="preserve">Recommended books for </w:t>
+      </w:r>
+      <w:proofErr w:type="spellStart"/>
+      <w:r>
+        <w:rPr>
+          <w:lang w:val="en-US"/>
+        </w:rPr>
+        <w:t>Gradle</w:t>
+      </w:r>
+      <w:proofErr w:type="spellEnd"/>
+      <w:r>
+        <w:rPr>
+          <w:lang w:val="en-US"/>
+        </w:rPr>
+        <w:t>:</w:t>
       </w:r>
     </w:p>
     <w:p>
@@ -750,7 +864,21 @@
         <w:rPr>
           <w:lang w:val="en-US"/>
         </w:rPr>
-        <w:t>Shift-shift-&gt;enter Presentation Mode . And then mouse up View-&gt;…-&gt;Project</w:t>
+        <w:t xml:space="preserve">Shift-shift-&gt;enter Presentation </w:t>
+      </w:r>
+      <w:proofErr w:type="gramStart"/>
+      <w:r>
+        <w:rPr>
+          <w:lang w:val="en-US"/>
+        </w:rPr>
+        <w:t>Mode .</w:t>
+      </w:r>
+      <w:proofErr w:type="gramEnd"/>
+      <w:r>
+        <w:rPr>
+          <w:lang w:val="en-US"/>
+        </w:rPr>
+        <w:t xml:space="preserve"> And then mouse up View-&gt;…-&gt;Project</w:t>
       </w:r>
       <w:r>
         <w:rPr>
@@ -769,7 +897,21 @@
         <w:rPr>
           <w:lang w:val="en-US"/>
         </w:rPr>
-        <w:t>To exit : View-&gt;Exit Presentation mode.</w:t>
+        <w:t xml:space="preserve">To </w:t>
+      </w:r>
+      <w:proofErr w:type="gramStart"/>
+      <w:r>
+        <w:rPr>
+          <w:lang w:val="en-US"/>
+        </w:rPr>
+        <w:t>exit :</w:t>
+      </w:r>
+      <w:proofErr w:type="gramEnd"/>
+      <w:r>
+        <w:rPr>
+          <w:lang w:val="en-US"/>
+        </w:rPr>
+        <w:t xml:space="preserve"> View-&gt;Exit Presentation mode.</w:t>
       </w:r>
     </w:p>
     <w:p>
@@ -779,11 +921,19 @@
           <w:lang w:val="en-US"/>
         </w:rPr>
       </w:pPr>
-      <w:r>
-        <w:rPr>
-          <w:lang w:val="en-US"/>
-        </w:rPr>
-        <w:t>Gradle or Maven wrappers allow us to move our application from one pc to another without bounding to build tool version.</w:t>
+      <w:proofErr w:type="spellStart"/>
+      <w:r>
+        <w:rPr>
+          <w:lang w:val="en-US"/>
+        </w:rPr>
+        <w:t>Gradle</w:t>
+      </w:r>
+      <w:proofErr w:type="spellEnd"/>
+      <w:r>
+        <w:rPr>
+          <w:lang w:val="en-US"/>
+        </w:rPr>
+        <w:t xml:space="preserve"> or Maven wrappers allow us to move our application from one pc to another without bounding to build tool version.</w:t>
       </w:r>
       <w:r>
         <w:rPr>
@@ -850,7 +1000,21 @@
         <w:rPr>
           <w:lang w:val="en-US"/>
         </w:rPr>
-        <w:t>We check Gradle JVM version and change if needed.</w:t>
+        <w:t xml:space="preserve">We check </w:t>
+      </w:r>
+      <w:proofErr w:type="spellStart"/>
+      <w:r>
+        <w:rPr>
+          <w:lang w:val="en-US"/>
+        </w:rPr>
+        <w:t>Gradle</w:t>
+      </w:r>
+      <w:proofErr w:type="spellEnd"/>
+      <w:r>
+        <w:rPr>
+          <w:lang w:val="en-US"/>
+        </w:rPr>
+        <w:t xml:space="preserve"> JVM version and change if needed.</w:t>
       </w:r>
     </w:p>
     <w:p>
@@ -1218,7 +1382,21 @@
         <w:rPr>
           <w:lang w:val="en-US"/>
         </w:rPr>
-        <w:t>IDEA with Gradle shows all used dependencies grouped by scope:</w:t>
+        <w:t xml:space="preserve">IDEA with </w:t>
+      </w:r>
+      <w:proofErr w:type="spellStart"/>
+      <w:r>
+        <w:rPr>
+          <w:lang w:val="en-US"/>
+        </w:rPr>
+        <w:t>Gradle</w:t>
+      </w:r>
+      <w:proofErr w:type="spellEnd"/>
+      <w:r>
+        <w:rPr>
+          <w:lang w:val="en-US"/>
+        </w:rPr>
+        <w:t xml:space="preserve"> shows all used dependencies grouped by scope:</w:t>
       </w:r>
     </w:p>
     <w:p>
@@ -1280,7 +1458,21 @@
         <w:rPr>
           <w:lang w:val="en-US"/>
         </w:rPr>
-        <w:t>We add default springboot class with main method and run the app:</w:t>
+        <w:t xml:space="preserve">We add default </w:t>
+      </w:r>
+      <w:proofErr w:type="spellStart"/>
+      <w:r>
+        <w:rPr>
+          <w:lang w:val="en-US"/>
+        </w:rPr>
+        <w:t>springboot</w:t>
+      </w:r>
+      <w:proofErr w:type="spellEnd"/>
+      <w:r>
+        <w:rPr>
+          <w:lang w:val="en-US"/>
+        </w:rPr>
+        <w:t xml:space="preserve"> class with main method and run the app:</w:t>
       </w:r>
     </w:p>
     <w:p>
@@ -1345,16 +1537,25 @@
           <w:lang w:val="en-US"/>
         </w:rPr>
       </w:pPr>
-      <w:bookmarkStart w:id="1" w:name="_Toc72921436"/>
+      <w:bookmarkStart w:id="2" w:name="_Toc72999648"/>
       <w:r>
         <w:rPr>
           <w:rStyle w:val="Heading1Char"/>
           <w:lang w:val="en-US"/>
         </w:rPr>
         <w:lastRenderedPageBreak/>
-        <w:t>Lesson2. Conditional and autoconfigure</w:t>
-      </w:r>
-      <w:bookmarkEnd w:id="1"/>
+        <w:t xml:space="preserve">Lesson2. Conditional and </w:t>
+      </w:r>
+      <w:proofErr w:type="spellStart"/>
+      <w:r>
+        <w:rPr>
+          <w:rStyle w:val="Heading1Char"/>
+          <w:lang w:val="en-US"/>
+        </w:rPr>
+        <w:t>autoconfigure</w:t>
+      </w:r>
+      <w:bookmarkEnd w:id="2"/>
+      <w:proofErr w:type="spellEnd"/>
     </w:p>
     <w:p>
       <w:pPr>
@@ -1398,6 +1599,7 @@
         </w:rPr>
         <w:t>…</w:t>
       </w:r>
+      <w:proofErr w:type="gramStart"/>
       <w:r>
         <w:rPr>
           <w:lang w:val="en-US"/>
@@ -1408,7 +1610,14 @@
         <w:rPr>
           <w:lang w:val="en-US"/>
         </w:rPr>
-        <w:t>. In Spring Framework we had to create a lot of configurational beans. And very often they just were taken from another project or Google. Spring Boot supplies default configuration for each module, which can be overridden if required.</w:t>
+        <w:t>.</w:t>
+      </w:r>
+      <w:proofErr w:type="gramEnd"/>
+      <w:r>
+        <w:rPr>
+          <w:lang w:val="en-US"/>
+        </w:rPr>
+        <w:t xml:space="preserve"> In Spring Framework we had to create a lot of configurational beans. And very often they just were taken from another project or Google. Spring Boot supplies default configuration for each module, which can be overridden if required.</w:t>
       </w:r>
     </w:p>
     <w:p>
@@ -1553,7 +1762,21 @@
           <w:lang w:val="en-US"/>
         </w:rPr>
         <w:tab/>
-        <w:t>Now let’s use @Conditional. @Conditional is annotation on which autoconfiguration is based. Conditional can get custom or standard conditions. Let’s create a custom:</w:t>
+        <w:t xml:space="preserve">Now let’s use @Conditional. @Conditional is annotation on which </w:t>
+      </w:r>
+      <w:proofErr w:type="spellStart"/>
+      <w:r>
+        <w:rPr>
+          <w:lang w:val="en-US"/>
+        </w:rPr>
+        <w:t>autoconfiguration</w:t>
+      </w:r>
+      <w:proofErr w:type="spellEnd"/>
+      <w:r>
+        <w:rPr>
+          <w:lang w:val="en-US"/>
+        </w:rPr>
+        <w:t xml:space="preserve"> is based. Conditional can get custom or standard conditions. Let’s create a custom:</w:t>
       </w:r>
     </w:p>
     <w:p>
@@ -1692,11 +1915,19 @@
         </w:rPr>
         <w:t>“</w:t>
       </w:r>
-      <w:r>
-        <w:rPr>
-          <w:lang w:val="en-US"/>
-        </w:rPr>
-        <w:t>return false” is ok for us so far. With it we can demonstrate that our configuration will not be loaded anymore.</w:t>
+      <w:proofErr w:type="gramStart"/>
+      <w:r>
+        <w:rPr>
+          <w:lang w:val="en-US"/>
+        </w:rPr>
+        <w:t>return</w:t>
+      </w:r>
+      <w:proofErr w:type="gramEnd"/>
+      <w:r>
+        <w:rPr>
+          <w:lang w:val="en-US"/>
+        </w:rPr>
+        <w:t xml:space="preserve"> false” is ok for us so far. With it we can demonstrate that our configuration will not be loaded anymore.</w:t>
       </w:r>
     </w:p>
     <w:p>
@@ -1760,7 +1991,21 @@
           <w:lang w:val="en-US"/>
         </w:rPr>
         <w:lastRenderedPageBreak/>
-        <w:t>But we have to note that method matches of Condition takes context and metadata. From that we can get access to everything we need to decide if our configuration should be loaded.</w:t>
+        <w:t xml:space="preserve">But we have to note that </w:t>
+      </w:r>
+      <w:proofErr w:type="gramStart"/>
+      <w:r>
+        <w:rPr>
+          <w:lang w:val="en-US"/>
+        </w:rPr>
+        <w:t>method matches of Condition takes</w:t>
+      </w:r>
+      <w:proofErr w:type="gramEnd"/>
+      <w:r>
+        <w:rPr>
+          <w:lang w:val="en-US"/>
+        </w:rPr>
+        <w:t xml:space="preserve"> context and metadata. From that we can get access to everything we need to decide if our configuration should be loaded.</w:t>
       </w:r>
     </w:p>
     <w:p>
@@ -1959,7 +2204,21 @@
         <w:rPr>
           <w:lang w:val="en-US"/>
         </w:rPr>
-        <w:t>Also it’s need to know annotation profile (actually it’s also conditional) which takes active profile from metadata:</w:t>
+        <w:t xml:space="preserve">Also </w:t>
+      </w:r>
+      <w:proofErr w:type="gramStart"/>
+      <w:r>
+        <w:rPr>
+          <w:lang w:val="en-US"/>
+        </w:rPr>
+        <w:t>it’s</w:t>
+      </w:r>
+      <w:proofErr w:type="gramEnd"/>
+      <w:r>
+        <w:rPr>
+          <w:lang w:val="en-US"/>
+        </w:rPr>
+        <w:t xml:space="preserve"> need to know annotation profile (actually it’s also conditional) which takes active profile from metadata:</w:t>
       </w:r>
     </w:p>
     <w:p>
@@ -2068,7 +2327,21 @@
         <w:rPr>
           <w:lang w:val="en-US"/>
         </w:rPr>
-        <w:t>Here is autoconfiguration package:</w:t>
+        <w:t xml:space="preserve">Here is </w:t>
+      </w:r>
+      <w:proofErr w:type="spellStart"/>
+      <w:r>
+        <w:rPr>
+          <w:lang w:val="en-US"/>
+        </w:rPr>
+        <w:t>autoconfiguration</w:t>
+      </w:r>
+      <w:proofErr w:type="spellEnd"/>
+      <w:r>
+        <w:rPr>
+          <w:lang w:val="en-US"/>
+        </w:rPr>
+        <w:t xml:space="preserve"> package:</w:t>
       </w:r>
     </w:p>
     <w:p>
@@ -2137,7 +2410,21 @@
           <w:lang w:val="en-US"/>
         </w:rPr>
         <w:lastRenderedPageBreak/>
-        <w:t>And we can see that Spring Boot automatically configure a lot of modules:</w:t>
+        <w:t xml:space="preserve">And we can see that Spring Boot automatically </w:t>
+      </w:r>
+      <w:proofErr w:type="gramStart"/>
+      <w:r>
+        <w:rPr>
+          <w:lang w:val="en-US"/>
+        </w:rPr>
+        <w:t>configure</w:t>
+      </w:r>
+      <w:proofErr w:type="gramEnd"/>
+      <w:r>
+        <w:rPr>
+          <w:lang w:val="en-US"/>
+        </w:rPr>
+        <w:t xml:space="preserve"> a lot of modules:</w:t>
       </w:r>
     </w:p>
     <w:p>
@@ -2204,7 +2491,29 @@
         <w:rPr>
           <w:lang w:val="en-US"/>
         </w:rPr>
-        <w:t>stance it’s how  JpaRepositoryConfiguration looks:</w:t>
+        <w:t xml:space="preserve">stance it’s </w:t>
+      </w:r>
+      <w:proofErr w:type="gramStart"/>
+      <w:r>
+        <w:rPr>
+          <w:lang w:val="en-US"/>
+        </w:rPr>
+        <w:t xml:space="preserve">how  </w:t>
+      </w:r>
+      <w:proofErr w:type="spellStart"/>
+      <w:r>
+        <w:rPr>
+          <w:lang w:val="en-US"/>
+        </w:rPr>
+        <w:t>JpaRepositoryConfiguration</w:t>
+      </w:r>
+      <w:proofErr w:type="spellEnd"/>
+      <w:proofErr w:type="gramEnd"/>
+      <w:r>
+        <w:rPr>
+          <w:lang w:val="en-US"/>
+        </w:rPr>
+        <w:t xml:space="preserve"> looks:</w:t>
       </w:r>
     </w:p>
     <w:p>
@@ -2281,7 +2590,7 @@
           <w:lang w:val="en-US"/>
         </w:rPr>
       </w:pPr>
-      <w:bookmarkStart w:id="2" w:name="_Toc72921437"/>
+      <w:bookmarkStart w:id="3" w:name="_Toc72999649"/>
       <w:r>
         <w:rPr>
           <w:rStyle w:val="Heading1Char"/>
@@ -2290,7 +2599,7 @@
         <w:lastRenderedPageBreak/>
         <w:t>Lesson3. Lombok</w:t>
       </w:r>
-      <w:bookmarkEnd w:id="2"/>
+      <w:bookmarkEnd w:id="3"/>
     </w:p>
     <w:p>
       <w:pPr>
@@ -2369,7 +2678,21 @@
         <w:rPr>
           <w:lang w:val="en-US"/>
         </w:rPr>
-        <w:t>And as usual we activate AnnotationProcessing in project settings and download Lombok plugin.</w:t>
+        <w:t xml:space="preserve">And as usual we activate </w:t>
+      </w:r>
+      <w:proofErr w:type="spellStart"/>
+      <w:r>
+        <w:rPr>
+          <w:lang w:val="en-US"/>
+        </w:rPr>
+        <w:t>AnnotationProcessing</w:t>
+      </w:r>
+      <w:proofErr w:type="spellEnd"/>
+      <w:r>
+        <w:rPr>
+          <w:lang w:val="en-US"/>
+        </w:rPr>
+        <w:t xml:space="preserve"> in project settings and download Lombok plugin.</w:t>
       </w:r>
     </w:p>
     <w:p>
@@ -2453,7 +2776,7 @@
           <w:lang w:val="en-US"/>
         </w:rPr>
       </w:pPr>
-      <w:bookmarkStart w:id="3" w:name="_Toc72921438"/>
+      <w:bookmarkStart w:id="4" w:name="_Toc72999650"/>
       <w:r>
         <w:rPr>
           <w:rStyle w:val="Heading1Char"/>
@@ -2461,7 +2784,7 @@
         </w:rPr>
         <w:t>Lesson4. Test starter</w:t>
       </w:r>
-      <w:bookmarkEnd w:id="3"/>
+      <w:bookmarkEnd w:id="4"/>
     </w:p>
     <w:p>
       <w:pPr>
@@ -2492,7 +2815,21 @@
         <w:rPr>
           <w:lang w:val="en-US"/>
         </w:rPr>
-        <w:t xml:space="preserve"> (useJunitPlatform specifies 5</w:t>
+        <w:t xml:space="preserve"> (</w:t>
+      </w:r>
+      <w:proofErr w:type="spellStart"/>
+      <w:r>
+        <w:rPr>
+          <w:lang w:val="en-US"/>
+        </w:rPr>
+        <w:t>useJunitPlatform</w:t>
+      </w:r>
+      <w:proofErr w:type="spellEnd"/>
+      <w:r>
+        <w:rPr>
+          <w:lang w:val="en-US"/>
+        </w:rPr>
+        <w:t xml:space="preserve"> specifies 5</w:t>
       </w:r>
       <w:r>
         <w:rPr>
@@ -2671,8 +3008,16 @@
         <w:rPr>
           <w:lang w:val="en-US"/>
         </w:rPr>
-        <w:t xml:space="preserve"> SpringBootTest</w:t>
-      </w:r>
+        <w:t xml:space="preserve"> </w:t>
+      </w:r>
+      <w:proofErr w:type="spellStart"/>
+      <w:r>
+        <w:rPr>
+          <w:lang w:val="en-US"/>
+        </w:rPr>
+        <w:t>SpringBootTest</w:t>
+      </w:r>
+      <w:proofErr w:type="spellEnd"/>
       <w:r>
         <w:rPr>
           <w:lang w:val="en-US"/>
@@ -2740,13 +3085,57 @@
           <w:lang w:val="en-US"/>
         </w:rPr>
         <w:tab/>
-        <w:t>Often we need to override some properties during test phase (for instance db url). To make this we just create the same property file in test directory and put th</w:t>
-      </w:r>
-      <w:r>
-        <w:rPr>
-          <w:lang w:val="en-US"/>
-        </w:rPr>
-        <w:t>ere properties we want to overr</w:t>
+        <w:t xml:space="preserve">Often we need to override some properties during test phase (for instance </w:t>
+      </w:r>
+      <w:proofErr w:type="spellStart"/>
+      <w:r>
+        <w:rPr>
+          <w:lang w:val="en-US"/>
+        </w:rPr>
+        <w:t>db</w:t>
+      </w:r>
+      <w:proofErr w:type="spellEnd"/>
+      <w:r>
+        <w:rPr>
+          <w:lang w:val="en-US"/>
+        </w:rPr>
+        <w:t xml:space="preserve"> </w:t>
+      </w:r>
+      <w:proofErr w:type="spellStart"/>
+      <w:proofErr w:type="gramStart"/>
+      <w:r>
+        <w:rPr>
+          <w:lang w:val="en-US"/>
+        </w:rPr>
+        <w:t>url</w:t>
+      </w:r>
+      <w:proofErr w:type="spellEnd"/>
+      <w:proofErr w:type="gramEnd"/>
+      <w:r>
+        <w:rPr>
+          <w:lang w:val="en-US"/>
+        </w:rPr>
+        <w:t xml:space="preserve">). To make this we just create the same property file in test directory and put </w:t>
+      </w:r>
+      <w:proofErr w:type="spellStart"/>
+      <w:r>
+        <w:rPr>
+          <w:lang w:val="en-US"/>
+        </w:rPr>
+        <w:t>th</w:t>
+      </w:r>
+      <w:r>
+        <w:rPr>
+          <w:lang w:val="en-US"/>
+        </w:rPr>
+        <w:t>ere</w:t>
+      </w:r>
+      <w:proofErr w:type="spellEnd"/>
+      <w:r>
+        <w:rPr>
+          <w:lang w:val="en-US"/>
+        </w:rPr>
+        <w:t xml:space="preserve"> properties we want to overr</w:t>
       </w:r>
       <w:r>
         <w:rPr>
@@ -2871,8 +3260,6 @@
         </w:rPr>
         <w:t xml:space="preserve"> and override only specified properties</w:t>
       </w:r>
-      <w:bookmarkStart w:id="4" w:name="_GoBack"/>
-      <w:bookmarkEnd w:id="4"/>
       <w:r>
         <w:rPr>
           <w:lang w:val="en-US"/>
@@ -2986,10 +3373,619 @@
     </w:p>
     <w:p>
       <w:pPr>
-        <w:rPr>
-          <w:lang w:val="en-US"/>
-        </w:rPr>
-      </w:pPr>
+        <w:pStyle w:val="Heading2"/>
+        <w:spacing w:after="240"/>
+        <w:rPr>
+          <w:b w:val="0"/>
+          <w:bCs w:val="0"/>
+          <w:color w:val="365F91" w:themeColor="accent1" w:themeShade="BF"/>
+          <w:sz w:val="28"/>
+          <w:szCs w:val="28"/>
+          <w:lang w:val="en-US"/>
+        </w:rPr>
+      </w:pPr>
+      <w:bookmarkStart w:id="5" w:name="_Toc72999651"/>
+      <w:r>
+        <w:rPr>
+          <w:rStyle w:val="Heading1Char"/>
+          <w:lang w:val="en-US"/>
+        </w:rPr>
+        <w:t>Lesson</w:t>
+      </w:r>
+      <w:r>
+        <w:rPr>
+          <w:rStyle w:val="Heading1Char"/>
+          <w:lang w:val="en-US"/>
+        </w:rPr>
+        <w:t>5</w:t>
+      </w:r>
+      <w:r>
+        <w:rPr>
+          <w:rStyle w:val="Heading1Char"/>
+          <w:lang w:val="en-US"/>
+        </w:rPr>
+        <w:t>. Data JPA starter</w:t>
+      </w:r>
+      <w:r>
+        <w:rPr>
+          <w:rStyle w:val="Heading1Char"/>
+          <w:lang w:val="en-US"/>
+        </w:rPr>
+        <w:t>:</w:t>
+      </w:r>
+      <w:r>
+        <w:rPr>
+          <w:rStyle w:val="Heading1Char"/>
+          <w:lang w:val="en-US"/>
+        </w:rPr>
+        <w:t xml:space="preserve"> </w:t>
+      </w:r>
+      <w:r>
+        <w:rPr>
+          <w:rStyle w:val="Heading1Char"/>
+          <w:lang w:val="en-US"/>
+        </w:rPr>
+        <w:t>p</w:t>
+      </w:r>
+      <w:r>
+        <w:rPr>
+          <w:rStyle w:val="Heading1Char"/>
+          <w:lang w:val="en-US"/>
+        </w:rPr>
+        <w:t>reparations</w:t>
+      </w:r>
+      <w:bookmarkEnd w:id="5"/>
+    </w:p>
+    <w:p>
+      <w:pPr>
+        <w:rPr>
+          <w:lang w:val="en-US"/>
+        </w:rPr>
+      </w:pPr>
+      <w:r>
+        <w:rPr>
+          <w:lang w:val="en-US"/>
+        </w:rPr>
+        <w:t xml:space="preserve">In beginning of the lesson author shows how to run Postgres in Docker container.  </w:t>
+      </w:r>
+    </w:p>
+    <w:p>
+      <w:pPr>
+        <w:rPr>
+          <w:lang w:val="en-US"/>
+        </w:rPr>
+      </w:pPr>
+      <w:r>
+        <w:rPr>
+          <w:lang w:val="en-US"/>
+        </w:rPr>
+        <w:tab/>
+        <w:t xml:space="preserve">How did I install Docker on Windows </w:t>
+      </w:r>
+      <w:proofErr w:type="gramStart"/>
+      <w:r>
+        <w:rPr>
+          <w:lang w:val="en-US"/>
+        </w:rPr>
+        <w:t>7:</w:t>
+      </w:r>
+      <w:proofErr w:type="gramEnd"/>
+    </w:p>
+    <w:p>
+      <w:pPr>
+        <w:pStyle w:val="ListParagraph"/>
+        <w:numPr>
+          <w:ilvl w:val="0"/>
+          <w:numId w:val="3"/>
+        </w:numPr>
+        <w:rPr>
+          <w:lang w:val="en-US"/>
+        </w:rPr>
+      </w:pPr>
+      <w:hyperlink r:id="rId42" w:history="1">
+        <w:r>
+          <w:rPr>
+            <w:rStyle w:val="Hyperlink"/>
+            <w:lang w:val="en-US"/>
+          </w:rPr>
+          <w:t>https://github.com/docker/toolbox/releases</w:t>
+        </w:r>
+      </w:hyperlink>
+      <w:r>
+        <w:rPr>
+          <w:lang w:val="en-US"/>
+        </w:rPr>
+        <w:t xml:space="preserve"> - download Docker toolbox and install it</w:t>
+      </w:r>
+    </w:p>
+    <w:p>
+      <w:pPr>
+        <w:pStyle w:val="ListParagraph"/>
+        <w:numPr>
+          <w:ilvl w:val="0"/>
+          <w:numId w:val="3"/>
+        </w:numPr>
+        <w:rPr>
+          <w:lang w:val="en-US"/>
+        </w:rPr>
+      </w:pPr>
+      <w:r>
+        <w:rPr>
+          <w:lang w:val="en-US"/>
+        </w:rPr>
+        <w:t>Turned on virtualization in BIOS</w:t>
+      </w:r>
+    </w:p>
+    <w:p>
+      <w:pPr>
+        <w:rPr>
+          <w:lang w:val="en-US"/>
+        </w:rPr>
+      </w:pPr>
+      <w:proofErr w:type="gramStart"/>
+      <w:r>
+        <w:rPr>
+          <w:lang w:val="en-US"/>
+        </w:rPr>
+        <w:t>short</w:t>
+      </w:r>
+      <w:proofErr w:type="gramEnd"/>
+      <w:r>
+        <w:rPr>
+          <w:lang w:val="en-US"/>
+        </w:rPr>
+        <w:t xml:space="preserve"> command list enough for managing </w:t>
+      </w:r>
+      <w:proofErr w:type="spellStart"/>
+      <w:r>
+        <w:rPr>
+          <w:lang w:val="en-US"/>
+        </w:rPr>
+        <w:t>postgres</w:t>
+      </w:r>
+      <w:proofErr w:type="spellEnd"/>
+      <w:r>
+        <w:rPr>
+          <w:lang w:val="en-US"/>
+        </w:rPr>
+        <w:t xml:space="preserve"> container:</w:t>
+      </w:r>
+    </w:p>
+    <w:p>
+      <w:pPr>
+        <w:pStyle w:val="ListParagraph"/>
+        <w:numPr>
+          <w:ilvl w:val="0"/>
+          <w:numId w:val="3"/>
+        </w:numPr>
+        <w:rPr>
+          <w:lang w:val="en-US"/>
+        </w:rPr>
+      </w:pPr>
+      <w:proofErr w:type="spellStart"/>
+      <w:r>
+        <w:rPr>
+          <w:lang w:val="en-US"/>
+        </w:rPr>
+        <w:t>docker</w:t>
+      </w:r>
+      <w:proofErr w:type="spellEnd"/>
+      <w:r>
+        <w:rPr>
+          <w:lang w:val="en-US"/>
+        </w:rPr>
+        <w:t xml:space="preserve"> run --name company-</w:t>
+      </w:r>
+      <w:proofErr w:type="spellStart"/>
+      <w:r>
+        <w:rPr>
+          <w:lang w:val="en-US"/>
+        </w:rPr>
+        <w:t>postgres</w:t>
+      </w:r>
+      <w:proofErr w:type="spellEnd"/>
+      <w:r>
+        <w:rPr>
+          <w:lang w:val="en-US"/>
+        </w:rPr>
+        <w:t xml:space="preserve"> -e POSTGRES_PASSWORD=</w:t>
+      </w:r>
+      <w:proofErr w:type="spellStart"/>
+      <w:r>
+        <w:rPr>
+          <w:lang w:val="en-US"/>
+        </w:rPr>
+        <w:t>postgres</w:t>
+      </w:r>
+      <w:proofErr w:type="spellEnd"/>
+      <w:r>
+        <w:rPr>
+          <w:lang w:val="en-US"/>
+        </w:rPr>
+        <w:t xml:space="preserve"> -e POSTGRES_USER=</w:t>
+      </w:r>
+      <w:proofErr w:type="spellStart"/>
+      <w:r>
+        <w:rPr>
+          <w:lang w:val="en-US"/>
+        </w:rPr>
+        <w:t>postgres</w:t>
+      </w:r>
+      <w:proofErr w:type="spellEnd"/>
+      <w:r>
+        <w:rPr>
+          <w:lang w:val="en-US"/>
+        </w:rPr>
+        <w:t xml:space="preserve"> -e POSTGRES_DB=company -p 5432:5432 -d postgres:13 </w:t>
+      </w:r>
+    </w:p>
+    <w:p>
+      <w:pPr>
+        <w:pStyle w:val="ListParagraph"/>
+        <w:numPr>
+          <w:ilvl w:val="0"/>
+          <w:numId w:val="3"/>
+        </w:numPr>
+        <w:rPr>
+          <w:lang w:val="en-US"/>
+        </w:rPr>
+      </w:pPr>
+      <w:proofErr w:type="spellStart"/>
+      <w:r>
+        <w:rPr>
+          <w:lang w:val="en-US"/>
+        </w:rPr>
+        <w:t>docker</w:t>
+      </w:r>
+      <w:proofErr w:type="spellEnd"/>
+      <w:r>
+        <w:rPr>
+          <w:lang w:val="en-US"/>
+        </w:rPr>
+        <w:t xml:space="preserve"> images</w:t>
+      </w:r>
+    </w:p>
+    <w:p>
+      <w:pPr>
+        <w:pStyle w:val="ListParagraph"/>
+        <w:numPr>
+          <w:ilvl w:val="0"/>
+          <w:numId w:val="3"/>
+        </w:numPr>
+        <w:rPr>
+          <w:lang w:val="en-US"/>
+        </w:rPr>
+      </w:pPr>
+      <w:proofErr w:type="spellStart"/>
+      <w:r>
+        <w:rPr>
+          <w:lang w:val="en-US"/>
+        </w:rPr>
+        <w:t>docker</w:t>
+      </w:r>
+      <w:proofErr w:type="spellEnd"/>
+      <w:r>
+        <w:rPr>
+          <w:lang w:val="en-US"/>
+        </w:rPr>
+        <w:t xml:space="preserve"> images </w:t>
+      </w:r>
+      <w:proofErr w:type="spellStart"/>
+      <w:r>
+        <w:rPr>
+          <w:lang w:val="en-US"/>
+        </w:rPr>
+        <w:t>rm</w:t>
+      </w:r>
+      <w:proofErr w:type="spellEnd"/>
+      <w:r>
+        <w:rPr>
+          <w:lang w:val="en-US"/>
+        </w:rPr>
+        <w:t xml:space="preserve"> &lt;</w:t>
+      </w:r>
+      <w:proofErr w:type="spellStart"/>
+      <w:r>
+        <w:rPr>
+          <w:lang w:val="en-US"/>
+        </w:rPr>
+        <w:t>image_name</w:t>
+      </w:r>
+      <w:proofErr w:type="spellEnd"/>
+      <w:r>
+        <w:rPr>
+          <w:lang w:val="en-US"/>
+        </w:rPr>
+        <w:t>&gt;</w:t>
+      </w:r>
+    </w:p>
+    <w:p>
+      <w:pPr>
+        <w:pStyle w:val="ListParagraph"/>
+        <w:numPr>
+          <w:ilvl w:val="0"/>
+          <w:numId w:val="3"/>
+        </w:numPr>
+        <w:rPr>
+          <w:lang w:val="en-US"/>
+        </w:rPr>
+      </w:pPr>
+      <w:proofErr w:type="spellStart"/>
+      <w:r>
+        <w:rPr>
+          <w:lang w:val="en-US"/>
+        </w:rPr>
+        <w:t>docker</w:t>
+      </w:r>
+      <w:proofErr w:type="spellEnd"/>
+      <w:r>
+        <w:rPr>
+          <w:lang w:val="en-US"/>
+        </w:rPr>
+        <w:t xml:space="preserve"> container ls –a</w:t>
+      </w:r>
+    </w:p>
+    <w:p>
+      <w:pPr>
+        <w:pStyle w:val="ListParagraph"/>
+        <w:numPr>
+          <w:ilvl w:val="0"/>
+          <w:numId w:val="3"/>
+        </w:numPr>
+        <w:rPr>
+          <w:lang w:val="en-US"/>
+        </w:rPr>
+      </w:pPr>
+      <w:proofErr w:type="spellStart"/>
+      <w:r>
+        <w:rPr>
+          <w:lang w:val="en-US"/>
+        </w:rPr>
+        <w:t>docker</w:t>
+      </w:r>
+      <w:proofErr w:type="spellEnd"/>
+      <w:r>
+        <w:rPr>
+          <w:lang w:val="en-US"/>
+        </w:rPr>
+        <w:t xml:space="preserve"> start &lt;container id&gt;</w:t>
+      </w:r>
+    </w:p>
+    <w:p>
+      <w:pPr>
+        <w:pStyle w:val="ListParagraph"/>
+        <w:numPr>
+          <w:ilvl w:val="0"/>
+          <w:numId w:val="3"/>
+        </w:numPr>
+        <w:rPr>
+          <w:lang w:val="en-US"/>
+        </w:rPr>
+      </w:pPr>
+      <w:proofErr w:type="spellStart"/>
+      <w:r>
+        <w:rPr>
+          <w:lang w:val="en-US"/>
+        </w:rPr>
+        <w:t>docker</w:t>
+      </w:r>
+      <w:proofErr w:type="spellEnd"/>
+      <w:r>
+        <w:rPr>
+          <w:lang w:val="en-US"/>
+        </w:rPr>
+        <w:t xml:space="preserve"> </w:t>
+      </w:r>
+      <w:proofErr w:type="spellStart"/>
+      <w:r>
+        <w:rPr>
+          <w:lang w:val="en-US"/>
+        </w:rPr>
+        <w:t>rm</w:t>
+      </w:r>
+      <w:proofErr w:type="spellEnd"/>
+      <w:r>
+        <w:rPr>
+          <w:lang w:val="en-US"/>
+        </w:rPr>
+        <w:t xml:space="preserve"> &lt;container id&gt;</w:t>
+      </w:r>
+    </w:p>
+    <w:p>
+      <w:pPr>
+        <w:pStyle w:val="ListParagraph"/>
+        <w:ind w:left="1065"/>
+        <w:rPr>
+          <w:lang w:val="en-US"/>
+        </w:rPr>
+      </w:pPr>
+    </w:p>
+    <w:p>
+      <w:pPr>
+        <w:rPr>
+          <w:lang w:val="en-US"/>
+        </w:rPr>
+      </w:pPr>
+      <w:r>
+        <w:rPr>
+          <w:lang w:val="en-US"/>
+        </w:rPr>
+        <w:t xml:space="preserve">Note that in my machine Docker uses not LOCALHOST </w:t>
+      </w:r>
+      <w:proofErr w:type="spellStart"/>
+      <w:r>
+        <w:rPr>
+          <w:lang w:val="en-US"/>
+        </w:rPr>
+        <w:t>ip</w:t>
+      </w:r>
+      <w:proofErr w:type="spellEnd"/>
+      <w:r>
+        <w:rPr>
+          <w:lang w:val="en-US"/>
+        </w:rPr>
+        <w:t>:</w:t>
+      </w:r>
+    </w:p>
+    <w:p>
+      <w:pPr>
+        <w:ind w:firstLine="708"/>
+        <w:rPr>
+          <w:lang w:val="en-US"/>
+        </w:rPr>
+      </w:pPr>
+      <w:r>
+        <w:rPr>
+          <w:noProof/>
+          <w:lang w:eastAsia="ru-RU"/>
+        </w:rPr>
+        <w:drawing>
+          <wp:inline distT="0" distB="0" distL="0" distR="0" wp14:anchorId="41D87D0B" wp14:editId="2941EA43">
+            <wp:extent cx="5766145" cy="2860755"/>
+            <wp:effectExtent l="0" t="0" r="6350" b="0"/>
+            <wp:docPr id="36" name="Picture 36"/>
+            <wp:cNvGraphicFramePr>
+              <a:graphicFrameLocks xmlns:a="http://schemas.openxmlformats.org/drawingml/2006/main" noChangeAspect="1"/>
+            </wp:cNvGraphicFramePr>
+            <a:graphic xmlns:a="http://schemas.openxmlformats.org/drawingml/2006/main">
+              <a:graphicData uri="http://schemas.openxmlformats.org/drawingml/2006/picture">
+                <pic:pic xmlns:pic="http://schemas.openxmlformats.org/drawingml/2006/picture">
+                  <pic:nvPicPr>
+                    <pic:cNvPr id="0" name=""/>
+                    <pic:cNvPicPr/>
+                  </pic:nvPicPr>
+                  <pic:blipFill>
+                    <a:blip r:embed="rId43"/>
+                    <a:stretch>
+                      <a:fillRect/>
+                    </a:stretch>
+                  </pic:blipFill>
+                  <pic:spPr>
+                    <a:xfrm>
+                      <a:off x="0" y="0"/>
+                      <a:ext cx="5765684" cy="2860526"/>
+                    </a:xfrm>
+                    <a:prstGeom prst="rect">
+                      <a:avLst/>
+                    </a:prstGeom>
+                  </pic:spPr>
+                </pic:pic>
+              </a:graphicData>
+            </a:graphic>
+          </wp:inline>
+        </w:drawing>
+      </w:r>
+    </w:p>
+    <w:p>
+      <w:pPr>
+        <w:rPr>
+          <w:lang w:val="en-US"/>
+        </w:rPr>
+      </w:pPr>
+      <w:r>
+        <w:rPr>
+          <w:lang w:val="en-US"/>
+        </w:rPr>
+        <w:lastRenderedPageBreak/>
+        <w:tab/>
+        <w:t>Then we run our script and get databases created:</w:t>
+      </w:r>
+    </w:p>
+    <w:p>
+      <w:pPr>
+        <w:rPr>
+          <w:lang w:val="en-US"/>
+        </w:rPr>
+      </w:pPr>
+      <w:r>
+        <w:rPr>
+          <w:noProof/>
+          <w:lang w:eastAsia="ru-RU"/>
+        </w:rPr>
+        <w:drawing>
+          <wp:inline distT="0" distB="0" distL="0" distR="0" wp14:anchorId="2EE18869" wp14:editId="1AAA499A">
+            <wp:extent cx="6152515" cy="1885315"/>
+            <wp:effectExtent l="0" t="0" r="635" b="635"/>
+            <wp:docPr id="37" name="Picture 37"/>
+            <wp:cNvGraphicFramePr>
+              <a:graphicFrameLocks xmlns:a="http://schemas.openxmlformats.org/drawingml/2006/main" noChangeAspect="1"/>
+            </wp:cNvGraphicFramePr>
+            <a:graphic xmlns:a="http://schemas.openxmlformats.org/drawingml/2006/main">
+              <a:graphicData uri="http://schemas.openxmlformats.org/drawingml/2006/picture">
+                <pic:pic xmlns:pic="http://schemas.openxmlformats.org/drawingml/2006/picture">
+                  <pic:nvPicPr>
+                    <pic:cNvPr id="0" name=""/>
+                    <pic:cNvPicPr/>
+                  </pic:nvPicPr>
+                  <pic:blipFill>
+                    <a:blip r:embed="rId44"/>
+                    <a:stretch>
+                      <a:fillRect/>
+                    </a:stretch>
+                  </pic:blipFill>
+                  <pic:spPr>
+                    <a:xfrm>
+                      <a:off x="0" y="0"/>
+                      <a:ext cx="6152515" cy="1885315"/>
+                    </a:xfrm>
+                    <a:prstGeom prst="rect">
+                      <a:avLst/>
+                    </a:prstGeom>
+                  </pic:spPr>
+                </pic:pic>
+              </a:graphicData>
+            </a:graphic>
+          </wp:inline>
+        </w:drawing>
+      </w:r>
+    </w:p>
+    <w:p>
+      <w:pPr>
+        <w:rPr>
+          <w:lang w:val="en-US"/>
+        </w:rPr>
+      </w:pPr>
+      <w:r>
+        <w:rPr>
+          <w:noProof/>
+          <w:lang w:eastAsia="ru-RU"/>
+        </w:rPr>
+        <w:drawing>
+          <wp:inline distT="0" distB="0" distL="0" distR="0" wp14:anchorId="13F4C72B" wp14:editId="74EAF9CB">
+            <wp:extent cx="6152515" cy="2297430"/>
+            <wp:effectExtent l="0" t="0" r="635" b="7620"/>
+            <wp:docPr id="38" name="Picture 38"/>
+            <wp:cNvGraphicFramePr>
+              <a:graphicFrameLocks xmlns:a="http://schemas.openxmlformats.org/drawingml/2006/main" noChangeAspect="1"/>
+            </wp:cNvGraphicFramePr>
+            <a:graphic xmlns:a="http://schemas.openxmlformats.org/drawingml/2006/main">
+              <a:graphicData uri="http://schemas.openxmlformats.org/drawingml/2006/picture">
+                <pic:pic xmlns:pic="http://schemas.openxmlformats.org/drawingml/2006/picture">
+                  <pic:nvPicPr>
+                    <pic:cNvPr id="0" name=""/>
+                    <pic:cNvPicPr/>
+                  </pic:nvPicPr>
+                  <pic:blipFill>
+                    <a:blip r:embed="rId45"/>
+                    <a:stretch>
+                      <a:fillRect/>
+                    </a:stretch>
+                  </pic:blipFill>
+                  <pic:spPr>
+                    <a:xfrm>
+                      <a:off x="0" y="0"/>
+                      <a:ext cx="6152515" cy="2297430"/>
+                    </a:xfrm>
+                    <a:prstGeom prst="rect">
+                      <a:avLst/>
+                    </a:prstGeom>
+                  </pic:spPr>
+                </pic:pic>
+              </a:graphicData>
+            </a:graphic>
+          </wp:inline>
+        </w:drawing>
+      </w:r>
     </w:p>
     <w:sectPr>
       <w:pgSz w:w="11906" w:h="16838" w:code="9"/>
@@ -3116,6 +4112,205 @@
     </w:lvl>
   </w:abstractNum>
   <w:abstractNum w:abstractNumId="1">
+    <w:nsid w:val="415C1F23"/>
+    <w:multiLevelType w:val="hybridMultilevel"/>
+    <w:tmpl w:val="DFE02C30"/>
+    <w:lvl w:ilvl="0" w:tplc="B58C3E48">
+      <w:start w:val="1"/>
+      <w:numFmt w:val="decimal"/>
+      <w:pStyle w:val="TOC2"/>
+      <w:lvlText w:val="%1."/>
+      <w:lvlJc w:val="left"/>
+      <w:pPr>
+        <w:ind w:left="940" w:hanging="360"/>
+      </w:pPr>
+    </w:lvl>
+    <w:lvl w:ilvl="1" w:tplc="04190019" w:tentative="1">
+      <w:start w:val="1"/>
+      <w:numFmt w:val="lowerLetter"/>
+      <w:lvlText w:val="%2."/>
+      <w:lvlJc w:val="left"/>
+      <w:pPr>
+        <w:ind w:left="1660" w:hanging="360"/>
+      </w:pPr>
+    </w:lvl>
+    <w:lvl w:ilvl="2" w:tplc="0419001B" w:tentative="1">
+      <w:start w:val="1"/>
+      <w:numFmt w:val="lowerRoman"/>
+      <w:lvlText w:val="%3."/>
+      <w:lvlJc w:val="right"/>
+      <w:pPr>
+        <w:ind w:left="2380" w:hanging="180"/>
+      </w:pPr>
+    </w:lvl>
+    <w:lvl w:ilvl="3" w:tplc="0419000F" w:tentative="1">
+      <w:start w:val="1"/>
+      <w:numFmt w:val="decimal"/>
+      <w:lvlText w:val="%4."/>
+      <w:lvlJc w:val="left"/>
+      <w:pPr>
+        <w:ind w:left="3100" w:hanging="360"/>
+      </w:pPr>
+    </w:lvl>
+    <w:lvl w:ilvl="4" w:tplc="04190019" w:tentative="1">
+      <w:start w:val="1"/>
+      <w:numFmt w:val="lowerLetter"/>
+      <w:lvlText w:val="%5."/>
+      <w:lvlJc w:val="left"/>
+      <w:pPr>
+        <w:ind w:left="3820" w:hanging="360"/>
+      </w:pPr>
+    </w:lvl>
+    <w:lvl w:ilvl="5" w:tplc="0419001B" w:tentative="1">
+      <w:start w:val="1"/>
+      <w:numFmt w:val="lowerRoman"/>
+      <w:lvlText w:val="%6."/>
+      <w:lvlJc w:val="right"/>
+      <w:pPr>
+        <w:ind w:left="4540" w:hanging="180"/>
+      </w:pPr>
+    </w:lvl>
+    <w:lvl w:ilvl="6" w:tplc="0419000F" w:tentative="1">
+      <w:start w:val="1"/>
+      <w:numFmt w:val="decimal"/>
+      <w:lvlText w:val="%7."/>
+      <w:lvlJc w:val="left"/>
+      <w:pPr>
+        <w:ind w:left="5260" w:hanging="360"/>
+      </w:pPr>
+    </w:lvl>
+    <w:lvl w:ilvl="7" w:tplc="04190019" w:tentative="1">
+      <w:start w:val="1"/>
+      <w:numFmt w:val="lowerLetter"/>
+      <w:lvlText w:val="%8."/>
+      <w:lvlJc w:val="left"/>
+      <w:pPr>
+        <w:ind w:left="5980" w:hanging="360"/>
+      </w:pPr>
+    </w:lvl>
+    <w:lvl w:ilvl="8" w:tplc="0419001B" w:tentative="1">
+      <w:start w:val="1"/>
+      <w:numFmt w:val="lowerRoman"/>
+      <w:lvlText w:val="%9."/>
+      <w:lvlJc w:val="right"/>
+      <w:pPr>
+        <w:ind w:left="6700" w:hanging="180"/>
+      </w:pPr>
+    </w:lvl>
+  </w:abstractNum>
+  <w:abstractNum w:abstractNumId="2">
+    <w:nsid w:val="48EA0DF5"/>
+    <w:multiLevelType w:val="hybridMultilevel"/>
+    <w:tmpl w:val="0450E732"/>
+    <w:lvl w:ilvl="0" w:tplc="15D26BB2">
+      <w:numFmt w:val="bullet"/>
+      <w:lvlText w:val=""/>
+      <w:lvlJc w:val="left"/>
+      <w:pPr>
+        <w:ind w:left="720" w:hanging="360"/>
+      </w:pPr>
+      <w:rPr>
+        <w:rFonts w:ascii="Symbol" w:eastAsiaTheme="minorHAnsi" w:hAnsi="Symbol" w:cstheme="minorBidi" w:hint="default"/>
+      </w:rPr>
+    </w:lvl>
+    <w:lvl w:ilvl="1" w:tplc="04190003" w:tentative="1">
+      <w:start w:val="1"/>
+      <w:numFmt w:val="bullet"/>
+      <w:lvlText w:val="o"/>
+      <w:lvlJc w:val="left"/>
+      <w:pPr>
+        <w:ind w:left="1440" w:hanging="360"/>
+      </w:pPr>
+      <w:rPr>
+        <w:rFonts w:ascii="Courier New" w:hAnsi="Courier New" w:cs="Courier New" w:hint="default"/>
+      </w:rPr>
+    </w:lvl>
+    <w:lvl w:ilvl="2" w:tplc="04190005" w:tentative="1">
+      <w:start w:val="1"/>
+      <w:numFmt w:val="bullet"/>
+      <w:lvlText w:val=""/>
+      <w:lvlJc w:val="left"/>
+      <w:pPr>
+        <w:ind w:left="2160" w:hanging="360"/>
+      </w:pPr>
+      <w:rPr>
+        <w:rFonts w:ascii="Wingdings" w:hAnsi="Wingdings" w:hint="default"/>
+      </w:rPr>
+    </w:lvl>
+    <w:lvl w:ilvl="3" w:tplc="04190001" w:tentative="1">
+      <w:start w:val="1"/>
+      <w:numFmt w:val="bullet"/>
+      <w:lvlText w:val=""/>
+      <w:lvlJc w:val="left"/>
+      <w:pPr>
+        <w:ind w:left="2880" w:hanging="360"/>
+      </w:pPr>
+      <w:rPr>
+        <w:rFonts w:ascii="Symbol" w:hAnsi="Symbol" w:hint="default"/>
+      </w:rPr>
+    </w:lvl>
+    <w:lvl w:ilvl="4" w:tplc="04190003" w:tentative="1">
+      <w:start w:val="1"/>
+      <w:numFmt w:val="bullet"/>
+      <w:lvlText w:val="o"/>
+      <w:lvlJc w:val="left"/>
+      <w:pPr>
+        <w:ind w:left="3600" w:hanging="360"/>
+      </w:pPr>
+      <w:rPr>
+        <w:rFonts w:ascii="Courier New" w:hAnsi="Courier New" w:cs="Courier New" w:hint="default"/>
+      </w:rPr>
+    </w:lvl>
+    <w:lvl w:ilvl="5" w:tplc="04190005" w:tentative="1">
+      <w:start w:val="1"/>
+      <w:numFmt w:val="bullet"/>
+      <w:lvlText w:val=""/>
+      <w:lvlJc w:val="left"/>
+      <w:pPr>
+        <w:ind w:left="4320" w:hanging="360"/>
+      </w:pPr>
+      <w:rPr>
+        <w:rFonts w:ascii="Wingdings" w:hAnsi="Wingdings" w:hint="default"/>
+      </w:rPr>
+    </w:lvl>
+    <w:lvl w:ilvl="6" w:tplc="04190001" w:tentative="1">
+      <w:start w:val="1"/>
+      <w:numFmt w:val="bullet"/>
+      <w:lvlText w:val=""/>
+      <w:lvlJc w:val="left"/>
+      <w:pPr>
+        <w:ind w:left="5040" w:hanging="360"/>
+      </w:pPr>
+      <w:rPr>
+        <w:rFonts w:ascii="Symbol" w:hAnsi="Symbol" w:hint="default"/>
+      </w:rPr>
+    </w:lvl>
+    <w:lvl w:ilvl="7" w:tplc="04190003" w:tentative="1">
+      <w:start w:val="1"/>
+      <w:numFmt w:val="bullet"/>
+      <w:lvlText w:val="o"/>
+      <w:lvlJc w:val="left"/>
+      <w:pPr>
+        <w:ind w:left="5760" w:hanging="360"/>
+      </w:pPr>
+      <w:rPr>
+        <w:rFonts w:ascii="Courier New" w:hAnsi="Courier New" w:cs="Courier New" w:hint="default"/>
+      </w:rPr>
+    </w:lvl>
+    <w:lvl w:ilvl="8" w:tplc="04190005" w:tentative="1">
+      <w:start w:val="1"/>
+      <w:numFmt w:val="bullet"/>
+      <w:lvlText w:val=""/>
+      <w:lvlJc w:val="left"/>
+      <w:pPr>
+        <w:ind w:left="6480" w:hanging="360"/>
+      </w:pPr>
+      <w:rPr>
+        <w:rFonts w:ascii="Wingdings" w:hAnsi="Wingdings" w:hint="default"/>
+      </w:rPr>
+    </w:lvl>
+  </w:abstractNum>
+  <w:abstractNum w:abstractNumId="3">
     <w:nsid w:val="6C99660C"/>
     <w:multiLevelType w:val="hybridMultilevel"/>
     <w:tmpl w:val="B2AE342A"/>
@@ -3208,6 +4403,12 @@
     <w:abstractNumId w:val="0"/>
   </w:num>
   <w:num w:numId="2">
+    <w:abstractNumId w:val="3"/>
+  </w:num>
+  <w:num w:numId="3">
+    <w:abstractNumId w:val="2"/>
+  </w:num>
+  <w:num w:numId="4">
     <w:abstractNumId w:val="1"/>
   </w:num>
 </w:numbering>
@@ -3511,10 +4712,15 @@
     <w:autoRedefine/>
     <w:uiPriority w:val="39"/>
     <w:unhideWhenUsed/>
-    <w:rsid w:val="00797E9F"/>
+    <w:rsid w:val="00BE2175"/>
     <w:pPr>
+      <w:numPr>
+        <w:numId w:val="4"/>
+      </w:numPr>
+      <w:tabs>
+        <w:tab w:val="right" w:leader="dot" w:pos="10456"/>
+      </w:tabs>
       <w:spacing w:after="100"/>
-      <w:ind w:left="220"/>
     </w:pPr>
   </w:style>
   <w:style w:type="character" w:styleId="Hyperlink">
@@ -3938,10 +5144,15 @@
     <w:autoRedefine/>
     <w:uiPriority w:val="39"/>
     <w:unhideWhenUsed/>
-    <w:rsid w:val="00797E9F"/>
+    <w:rsid w:val="00BE2175"/>
     <w:pPr>
+      <w:numPr>
+        <w:numId w:val="4"/>
+      </w:numPr>
+      <w:tabs>
+        <w:tab w:val="right" w:leader="dot" w:pos="10456"/>
+      </w:tabs>
       <w:spacing w:after="100"/>
-      <w:ind w:left="220"/>
     </w:pPr>
   </w:style>
   <w:style w:type="character" w:styleId="Hyperlink">
@@ -4357,7 +5568,7 @@
 </file>
 
 <file path=customXml/itemProps1.xml><?xml version="1.0" encoding="utf-8"?>
-<ds:datastoreItem xmlns:ds="http://schemas.openxmlformats.org/officeDocument/2006/customXml" ds:itemID="{5F6B0B5A-7883-4332-A87B-71C82495C2D0}">
+<ds:datastoreItem xmlns:ds="http://schemas.openxmlformats.org/officeDocument/2006/customXml" ds:itemID="{0317D732-4CC3-4021-BAC6-5F9135A2A819}">
   <ds:schemaRefs>
     <ds:schemaRef ds:uri="http://schemas.openxmlformats.org/officeDocument/2006/bibliography"/>
   </ds:schemaRefs>

</xml_diff>

<commit_message>
data jpa starter adding entities and repositories
</commit_message>
<xml_diff>
--- a/lessons.docx
+++ b/lessons.docx
@@ -60,7 +60,7 @@
           <w:r>
             <w:fldChar w:fldCharType="separate"/>
           </w:r>
-          <w:hyperlink w:anchor="_Toc72999647" w:history="1">
+          <w:hyperlink w:anchor="_Toc73001980" w:history="1">
             <w:r>
               <w:rPr>
                 <w:rStyle w:val="Hyperlink"/>
@@ -88,7 +88,7 @@
                 <w:noProof/>
                 <w:webHidden/>
               </w:rPr>
-              <w:instrText xml:space="preserve"> PAGEREF _Toc72999647 \h </w:instrText>
+              <w:instrText xml:space="preserve"> PAGEREF _Toc73001980 \h </w:instrText>
             </w:r>
             <w:r>
               <w:rPr>
@@ -128,7 +128,7 @@
               <w:lang w:eastAsia="ru-RU"/>
             </w:rPr>
           </w:pPr>
-          <w:hyperlink w:anchor="_Toc72999648" w:history="1">
+          <w:hyperlink w:anchor="_Toc73001981" w:history="1">
             <w:r>
               <w:rPr>
                 <w:rStyle w:val="Hyperlink"/>
@@ -156,7 +156,7 @@
                 <w:noProof/>
                 <w:webHidden/>
               </w:rPr>
-              <w:instrText xml:space="preserve"> PAGEREF _Toc72999648 \h </w:instrText>
+              <w:instrText xml:space="preserve"> PAGEREF _Toc73001981 \h </w:instrText>
             </w:r>
             <w:r>
               <w:rPr>
@@ -196,7 +196,7 @@
               <w:lang w:eastAsia="ru-RU"/>
             </w:rPr>
           </w:pPr>
-          <w:hyperlink w:anchor="_Toc72999649" w:history="1">
+          <w:hyperlink w:anchor="_Toc73001982" w:history="1">
             <w:r>
               <w:rPr>
                 <w:rStyle w:val="Hyperlink"/>
@@ -224,7 +224,7 @@
                 <w:noProof/>
                 <w:webHidden/>
               </w:rPr>
-              <w:instrText xml:space="preserve"> PAGEREF _Toc72999649 \h </w:instrText>
+              <w:instrText xml:space="preserve"> PAGEREF _Toc73001982 \h </w:instrText>
             </w:r>
             <w:r>
               <w:rPr>
@@ -264,7 +264,7 @@
               <w:lang w:eastAsia="ru-RU"/>
             </w:rPr>
           </w:pPr>
-          <w:hyperlink w:anchor="_Toc72999650" w:history="1">
+          <w:hyperlink w:anchor="_Toc73001983" w:history="1">
             <w:r>
               <w:rPr>
                 <w:rStyle w:val="Hyperlink"/>
@@ -292,7 +292,7 @@
                 <w:noProof/>
                 <w:webHidden/>
               </w:rPr>
-              <w:instrText xml:space="preserve"> PAGEREF _Toc72999650 \h </w:instrText>
+              <w:instrText xml:space="preserve"> PAGEREF _Toc73001983 \h </w:instrText>
             </w:r>
             <w:r>
               <w:rPr>
@@ -332,7 +332,7 @@
               <w:lang w:eastAsia="ru-RU"/>
             </w:rPr>
           </w:pPr>
-          <w:hyperlink w:anchor="_Toc72999651" w:history="1">
+          <w:hyperlink w:anchor="_Toc73001984" w:history="1">
             <w:r>
               <w:rPr>
                 <w:rStyle w:val="Hyperlink"/>
@@ -360,7 +360,7 @@
                 <w:noProof/>
                 <w:webHidden/>
               </w:rPr>
-              <w:instrText xml:space="preserve"> PAGEREF _Toc72999651 \h </w:instrText>
+              <w:instrText xml:space="preserve"> PAGEREF _Toc73001984 \h </w:instrText>
             </w:r>
             <w:r>
               <w:rPr>
@@ -392,6 +392,74 @@
           </w:hyperlink>
         </w:p>
         <w:p>
+          <w:pPr>
+            <w:pStyle w:val="TOC2"/>
+            <w:rPr>
+              <w:rFonts w:eastAsiaTheme="minorEastAsia"/>
+              <w:noProof/>
+              <w:lang w:eastAsia="ru-RU"/>
+            </w:rPr>
+          </w:pPr>
+          <w:hyperlink w:anchor="_Toc73001985" w:history="1">
+            <w:r>
+              <w:rPr>
+                <w:rStyle w:val="Hyperlink"/>
+                <w:noProof/>
+                <w:lang w:val="en-US"/>
+              </w:rPr>
+              <w:t>Lesson6. Data JPA starter: adding entities and repositories</w:t>
+            </w:r>
+            <w:r>
+              <w:rPr>
+                <w:noProof/>
+                <w:webHidden/>
+              </w:rPr>
+              <w:tab/>
+            </w:r>
+            <w:r>
+              <w:rPr>
+                <w:noProof/>
+                <w:webHidden/>
+              </w:rPr>
+              <w:fldChar w:fldCharType="begin"/>
+            </w:r>
+            <w:r>
+              <w:rPr>
+                <w:noProof/>
+                <w:webHidden/>
+              </w:rPr>
+              <w:instrText xml:space="preserve"> PAGEREF _Toc73001985 \h </w:instrText>
+            </w:r>
+            <w:r>
+              <w:rPr>
+                <w:noProof/>
+                <w:webHidden/>
+              </w:rPr>
+            </w:r>
+            <w:r>
+              <w:rPr>
+                <w:noProof/>
+                <w:webHidden/>
+              </w:rPr>
+              <w:fldChar w:fldCharType="separate"/>
+            </w:r>
+            <w:r>
+              <w:rPr>
+                <w:noProof/>
+                <w:webHidden/>
+              </w:rPr>
+              <w:t>12</w:t>
+            </w:r>
+            <w:r>
+              <w:rPr>
+                <w:noProof/>
+                <w:webHidden/>
+              </w:rPr>
+              <w:fldChar w:fldCharType="end"/>
+            </w:r>
+          </w:hyperlink>
+        </w:p>
+        <w:p>
           <w:r>
             <w:rPr>
               <w:b/>
@@ -443,7 +511,7 @@
           <w:lang w:val="en-US"/>
         </w:rPr>
       </w:pPr>
-      <w:bookmarkStart w:id="1" w:name="_Toc72999647"/>
+      <w:bookmarkStart w:id="1" w:name="_Toc73001980"/>
       <w:r>
         <w:rPr>
           <w:rStyle w:val="Heading1Char"/>
@@ -1537,7 +1605,7 @@
           <w:lang w:val="en-US"/>
         </w:rPr>
       </w:pPr>
-      <w:bookmarkStart w:id="2" w:name="_Toc72999648"/>
+      <w:bookmarkStart w:id="2" w:name="_Toc73001981"/>
       <w:r>
         <w:rPr>
           <w:rStyle w:val="Heading1Char"/>
@@ -2590,7 +2658,7 @@
           <w:lang w:val="en-US"/>
         </w:rPr>
       </w:pPr>
-      <w:bookmarkStart w:id="3" w:name="_Toc72999649"/>
+      <w:bookmarkStart w:id="3" w:name="_Toc73001982"/>
       <w:r>
         <w:rPr>
           <w:rStyle w:val="Heading1Char"/>
@@ -2776,7 +2844,7 @@
           <w:lang w:val="en-US"/>
         </w:rPr>
       </w:pPr>
-      <w:bookmarkStart w:id="4" w:name="_Toc72999650"/>
+      <w:bookmarkStart w:id="4" w:name="_Toc73001983"/>
       <w:r>
         <w:rPr>
           <w:rStyle w:val="Heading1Char"/>
@@ -3384,7 +3452,7 @@
           <w:lang w:val="en-US"/>
         </w:rPr>
       </w:pPr>
-      <w:bookmarkStart w:id="5" w:name="_Toc72999651"/>
+      <w:bookmarkStart w:id="5" w:name="_Toc73001984"/>
       <w:r>
         <w:rPr>
           <w:rStyle w:val="Heading1Char"/>
@@ -3986,6 +4054,241 @@
           </wp:inline>
         </w:drawing>
       </w:r>
+    </w:p>
+    <w:p>
+      <w:pPr>
+        <w:pStyle w:val="Heading2"/>
+        <w:spacing w:after="240"/>
+        <w:rPr>
+          <w:b w:val="0"/>
+          <w:bCs w:val="0"/>
+          <w:color w:val="365F91" w:themeColor="accent1" w:themeShade="BF"/>
+          <w:sz w:val="28"/>
+          <w:szCs w:val="28"/>
+          <w:lang w:val="en-US"/>
+        </w:rPr>
+      </w:pPr>
+      <w:bookmarkStart w:id="6" w:name="_Toc73001985"/>
+      <w:r>
+        <w:rPr>
+          <w:rStyle w:val="Heading1Char"/>
+          <w:lang w:val="en-US"/>
+        </w:rPr>
+        <w:t>Lesson</w:t>
+      </w:r>
+      <w:r>
+        <w:rPr>
+          <w:rStyle w:val="Heading1Char"/>
+          <w:lang w:val="en-US"/>
+        </w:rPr>
+        <w:t>6</w:t>
+      </w:r>
+      <w:r>
+        <w:rPr>
+          <w:rStyle w:val="Heading1Char"/>
+          <w:lang w:val="en-US"/>
+        </w:rPr>
+        <w:t xml:space="preserve">. Data JPA starter: </w:t>
+      </w:r>
+      <w:r>
+        <w:rPr>
+          <w:rStyle w:val="Heading1Char"/>
+          <w:lang w:val="en-US"/>
+        </w:rPr>
+        <w:t xml:space="preserve">adding </w:t>
+      </w:r>
+      <w:r>
+        <w:rPr>
+          <w:rStyle w:val="Heading1Char"/>
+          <w:lang w:val="en-US"/>
+        </w:rPr>
+        <w:t>entities</w:t>
+      </w:r>
+      <w:r>
+        <w:rPr>
+          <w:rStyle w:val="Heading1Char"/>
+          <w:lang w:val="en-US"/>
+        </w:rPr>
+        <w:t xml:space="preserve"> and repositories</w:t>
+      </w:r>
+      <w:bookmarkEnd w:id="6"/>
+    </w:p>
+    <w:p>
+      <w:pPr>
+        <w:rPr>
+          <w:lang w:val="en-US"/>
+        </w:rPr>
+      </w:pPr>
+      <w:r>
+        <w:rPr>
+          <w:lang w:val="en-US"/>
+        </w:rPr>
+        <w:t xml:space="preserve">First we add </w:t>
+      </w:r>
+      <w:proofErr w:type="spellStart"/>
+      <w:r>
+        <w:rPr>
+          <w:lang w:val="en-US"/>
+        </w:rPr>
+        <w:t>jpa</w:t>
+      </w:r>
+      <w:proofErr w:type="spellEnd"/>
+      <w:r>
+        <w:rPr>
+          <w:lang w:val="en-US"/>
+        </w:rPr>
+        <w:t xml:space="preserve"> starter dependency to </w:t>
+      </w:r>
+      <w:proofErr w:type="spellStart"/>
+      <w:r>
+        <w:rPr>
+          <w:lang w:val="en-US"/>
+        </w:rPr>
+        <w:t>byild.gradle</w:t>
+      </w:r>
+      <w:proofErr w:type="spellEnd"/>
+      <w:r>
+        <w:rPr>
+          <w:lang w:val="en-US"/>
+        </w:rPr>
+        <w:t xml:space="preserve">.  </w:t>
+      </w:r>
+    </w:p>
+    <w:p>
+      <w:pPr>
+        <w:rPr>
+          <w:lang w:val="en-US"/>
+        </w:rPr>
+      </w:pPr>
+      <w:r>
+        <w:rPr>
+          <w:lang w:val="en-US"/>
+        </w:rPr>
+        <w:t>About entity naming:</w:t>
+      </w:r>
+    </w:p>
+    <w:p>
+      <w:pPr>
+        <w:rPr>
+          <w:lang w:val="en-US"/>
+        </w:rPr>
+      </w:pPr>
+      <w:r>
+        <w:rPr>
+          <w:lang w:val="en-US"/>
+        </w:rPr>
+        <w:tab/>
+        <w:t xml:space="preserve">If we going to use postfix </w:t>
+      </w:r>
+      <w:proofErr w:type="spellStart"/>
+      <w:r>
+        <w:rPr>
+          <w:lang w:val="en-US"/>
+        </w:rPr>
+        <w:t>dto</w:t>
+      </w:r>
+      <w:proofErr w:type="spellEnd"/>
+      <w:r>
+        <w:rPr>
+          <w:lang w:val="en-US"/>
+        </w:rPr>
+        <w:t xml:space="preserve"> for our </w:t>
+      </w:r>
+      <w:proofErr w:type="spellStart"/>
+      <w:r>
+        <w:rPr>
+          <w:lang w:val="en-US"/>
+        </w:rPr>
+        <w:t>dto</w:t>
+      </w:r>
+      <w:proofErr w:type="spellEnd"/>
+      <w:r>
+        <w:rPr>
+          <w:lang w:val="en-US"/>
+        </w:rPr>
+        <w:t xml:space="preserve"> classes, then we can call our entities “company” and “employee”. Otherwise it’s better to call them </w:t>
+      </w:r>
+      <w:r>
+        <w:rPr>
+          <w:lang w:val="en-US"/>
+        </w:rPr>
+        <w:t>“</w:t>
+      </w:r>
+      <w:proofErr w:type="spellStart"/>
+      <w:r>
+        <w:rPr>
+          <w:lang w:val="en-US"/>
+        </w:rPr>
+        <w:t>company</w:t>
+      </w:r>
+      <w:r>
+        <w:rPr>
+          <w:lang w:val="en-US"/>
+        </w:rPr>
+        <w:t>Entity</w:t>
+      </w:r>
+      <w:proofErr w:type="spellEnd"/>
+      <w:r>
+        <w:rPr>
+          <w:lang w:val="en-US"/>
+        </w:rPr>
+        <w:t>” and “</w:t>
+      </w:r>
+      <w:proofErr w:type="spellStart"/>
+      <w:r>
+        <w:rPr>
+          <w:lang w:val="en-US"/>
+        </w:rPr>
+        <w:t>employee</w:t>
+      </w:r>
+      <w:r>
+        <w:rPr>
+          <w:lang w:val="en-US"/>
+        </w:rPr>
+        <w:t>Entity</w:t>
+      </w:r>
+      <w:proofErr w:type="spellEnd"/>
+      <w:r>
+        <w:rPr>
+          <w:lang w:val="en-US"/>
+        </w:rPr>
+        <w:t>”</w:t>
+      </w:r>
+      <w:r>
+        <w:rPr>
+          <w:lang w:val="en-US"/>
+        </w:rPr>
+        <w:t xml:space="preserve"> (it will be clear from the service layer that those objects are entities).</w:t>
+      </w:r>
+    </w:p>
+    <w:p>
+      <w:pPr>
+        <w:rPr>
+          <w:lang w:val="en-US"/>
+        </w:rPr>
+      </w:pPr>
+      <w:r>
+        <w:rPr>
+          <w:lang w:val="en-US"/>
+        </w:rPr>
+        <w:tab/>
+        <w:t xml:space="preserve">Then we create to entity classes and two repository classes. </w:t>
+      </w:r>
+      <w:proofErr w:type="gramStart"/>
+      <w:r>
+        <w:rPr>
+          <w:lang w:val="en-US"/>
+        </w:rPr>
+        <w:t>As usual.</w:t>
+      </w:r>
+      <w:proofErr w:type="gramEnd"/>
+    </w:p>
+    <w:p>
+      <w:pPr>
+        <w:rPr>
+          <w:lang w:val="en-US"/>
+        </w:rPr>
+      </w:pPr>
     </w:p>
     <w:sectPr>
       <w:pgSz w:w="11906" w:h="16838" w:code="9"/>
@@ -5568,7 +5871,7 @@
 </file>
 
 <file path=customXml/itemProps1.xml><?xml version="1.0" encoding="utf-8"?>
-<ds:datastoreItem xmlns:ds="http://schemas.openxmlformats.org/officeDocument/2006/customXml" ds:itemID="{0317D732-4CC3-4021-BAC6-5F9135A2A819}">
+<ds:datastoreItem xmlns:ds="http://schemas.openxmlformats.org/officeDocument/2006/customXml" ds:itemID="{1C255409-8D74-4151-909B-774F96A38F76}">
   <ds:schemaRefs>
     <ds:schemaRef ds:uri="http://schemas.openxmlformats.org/officeDocument/2006/bibliography"/>
   </ds:schemaRefs>

</xml_diff>

<commit_message>
data jpa starter: testing repositories
</commit_message>
<xml_diff>
--- a/lessons.docx
+++ b/lessons.docx
@@ -60,7 +60,7 @@
           <w:r>
             <w:fldChar w:fldCharType="separate"/>
           </w:r>
-          <w:hyperlink w:anchor="_Toc73001980" w:history="1">
+          <w:hyperlink w:anchor="_Toc73006463" w:history="1">
             <w:r>
               <w:rPr>
                 <w:rStyle w:val="Hyperlink"/>
@@ -88,7 +88,7 @@
                 <w:noProof/>
                 <w:webHidden/>
               </w:rPr>
-              <w:instrText xml:space="preserve"> PAGEREF _Toc73001980 \h </w:instrText>
+              <w:instrText xml:space="preserve"> PAGEREF _Toc73006463 \h </w:instrText>
             </w:r>
             <w:r>
               <w:rPr>
@@ -128,7 +128,7 @@
               <w:lang w:eastAsia="ru-RU"/>
             </w:rPr>
           </w:pPr>
-          <w:hyperlink w:anchor="_Toc73001981" w:history="1">
+          <w:hyperlink w:anchor="_Toc73006464" w:history="1">
             <w:r>
               <w:rPr>
                 <w:rStyle w:val="Hyperlink"/>
@@ -156,7 +156,7 @@
                 <w:noProof/>
                 <w:webHidden/>
               </w:rPr>
-              <w:instrText xml:space="preserve"> PAGEREF _Toc73001981 \h </w:instrText>
+              <w:instrText xml:space="preserve"> PAGEREF _Toc73006464 \h </w:instrText>
             </w:r>
             <w:r>
               <w:rPr>
@@ -196,7 +196,7 @@
               <w:lang w:eastAsia="ru-RU"/>
             </w:rPr>
           </w:pPr>
-          <w:hyperlink w:anchor="_Toc73001982" w:history="1">
+          <w:hyperlink w:anchor="_Toc73006465" w:history="1">
             <w:r>
               <w:rPr>
                 <w:rStyle w:val="Hyperlink"/>
@@ -224,7 +224,7 @@
                 <w:noProof/>
                 <w:webHidden/>
               </w:rPr>
-              <w:instrText xml:space="preserve"> PAGEREF _Toc73001982 \h </w:instrText>
+              <w:instrText xml:space="preserve"> PAGEREF _Toc73006465 \h </w:instrText>
             </w:r>
             <w:r>
               <w:rPr>
@@ -264,7 +264,7 @@
               <w:lang w:eastAsia="ru-RU"/>
             </w:rPr>
           </w:pPr>
-          <w:hyperlink w:anchor="_Toc73001983" w:history="1">
+          <w:hyperlink w:anchor="_Toc73006466" w:history="1">
             <w:r>
               <w:rPr>
                 <w:rStyle w:val="Hyperlink"/>
@@ -292,7 +292,7 @@
                 <w:noProof/>
                 <w:webHidden/>
               </w:rPr>
-              <w:instrText xml:space="preserve"> PAGEREF _Toc73001983 \h </w:instrText>
+              <w:instrText xml:space="preserve"> PAGEREF _Toc73006466 \h </w:instrText>
             </w:r>
             <w:r>
               <w:rPr>
@@ -332,7 +332,7 @@
               <w:lang w:eastAsia="ru-RU"/>
             </w:rPr>
           </w:pPr>
-          <w:hyperlink w:anchor="_Toc73001984" w:history="1">
+          <w:hyperlink w:anchor="_Toc73006467" w:history="1">
             <w:r>
               <w:rPr>
                 <w:rStyle w:val="Hyperlink"/>
@@ -360,7 +360,7 @@
                 <w:noProof/>
                 <w:webHidden/>
               </w:rPr>
-              <w:instrText xml:space="preserve"> PAGEREF _Toc73001984 \h </w:instrText>
+              <w:instrText xml:space="preserve"> PAGEREF _Toc73006467 \h </w:instrText>
             </w:r>
             <w:r>
               <w:rPr>
@@ -400,7 +400,7 @@
               <w:lang w:eastAsia="ru-RU"/>
             </w:rPr>
           </w:pPr>
-          <w:hyperlink w:anchor="_Toc73001985" w:history="1">
+          <w:hyperlink w:anchor="_Toc73006468" w:history="1">
             <w:r>
               <w:rPr>
                 <w:rStyle w:val="Hyperlink"/>
@@ -428,7 +428,75 @@
                 <w:noProof/>
                 <w:webHidden/>
               </w:rPr>
-              <w:instrText xml:space="preserve"> PAGEREF _Toc73001985 \h </w:instrText>
+              <w:instrText xml:space="preserve"> PAGEREF _Toc73006468 \h </w:instrText>
+            </w:r>
+            <w:r>
+              <w:rPr>
+                <w:noProof/>
+                <w:webHidden/>
+              </w:rPr>
+            </w:r>
+            <w:r>
+              <w:rPr>
+                <w:noProof/>
+                <w:webHidden/>
+              </w:rPr>
+              <w:fldChar w:fldCharType="separate"/>
+            </w:r>
+            <w:r>
+              <w:rPr>
+                <w:noProof/>
+                <w:webHidden/>
+              </w:rPr>
+              <w:t>12</w:t>
+            </w:r>
+            <w:r>
+              <w:rPr>
+                <w:noProof/>
+                <w:webHidden/>
+              </w:rPr>
+              <w:fldChar w:fldCharType="end"/>
+            </w:r>
+          </w:hyperlink>
+        </w:p>
+        <w:p>
+          <w:pPr>
+            <w:pStyle w:val="TOC2"/>
+            <w:rPr>
+              <w:rFonts w:eastAsiaTheme="minorEastAsia"/>
+              <w:noProof/>
+              <w:lang w:eastAsia="ru-RU"/>
+            </w:rPr>
+          </w:pPr>
+          <w:hyperlink w:anchor="_Toc73006469" w:history="1">
+            <w:r>
+              <w:rPr>
+                <w:rStyle w:val="Hyperlink"/>
+                <w:noProof/>
+                <w:lang w:val="en-US"/>
+              </w:rPr>
+              <w:t>Lesson7. Data JPA starter: testing repositories</w:t>
+            </w:r>
+            <w:r>
+              <w:rPr>
+                <w:noProof/>
+                <w:webHidden/>
+              </w:rPr>
+              <w:tab/>
+            </w:r>
+            <w:r>
+              <w:rPr>
+                <w:noProof/>
+                <w:webHidden/>
+              </w:rPr>
+              <w:fldChar w:fldCharType="begin"/>
+            </w:r>
+            <w:r>
+              <w:rPr>
+                <w:noProof/>
+                <w:webHidden/>
+              </w:rPr>
+              <w:instrText xml:space="preserve"> PAGEREF _Toc73006469 \h </w:instrText>
             </w:r>
             <w:r>
               <w:rPr>
@@ -511,7 +579,7 @@
           <w:lang w:val="en-US"/>
         </w:rPr>
       </w:pPr>
-      <w:bookmarkStart w:id="1" w:name="_Toc73001980"/>
+      <w:bookmarkStart w:id="1" w:name="_Toc73006463"/>
       <w:r>
         <w:rPr>
           <w:rStyle w:val="Heading1Char"/>
@@ -1605,7 +1673,7 @@
           <w:lang w:val="en-US"/>
         </w:rPr>
       </w:pPr>
-      <w:bookmarkStart w:id="2" w:name="_Toc73001981"/>
+      <w:bookmarkStart w:id="2" w:name="_Toc73006464"/>
       <w:r>
         <w:rPr>
           <w:rStyle w:val="Heading1Char"/>
@@ -2658,7 +2726,7 @@
           <w:lang w:val="en-US"/>
         </w:rPr>
       </w:pPr>
-      <w:bookmarkStart w:id="3" w:name="_Toc73001982"/>
+      <w:bookmarkStart w:id="3" w:name="_Toc73006465"/>
       <w:r>
         <w:rPr>
           <w:rStyle w:val="Heading1Char"/>
@@ -2844,7 +2912,7 @@
           <w:lang w:val="en-US"/>
         </w:rPr>
       </w:pPr>
-      <w:bookmarkStart w:id="4" w:name="_Toc73001983"/>
+      <w:bookmarkStart w:id="4" w:name="_Toc73006466"/>
       <w:r>
         <w:rPr>
           <w:rStyle w:val="Heading1Char"/>
@@ -3452,7 +3520,7 @@
           <w:lang w:val="en-US"/>
         </w:rPr>
       </w:pPr>
-      <w:bookmarkStart w:id="5" w:name="_Toc73001984"/>
+      <w:bookmarkStart w:id="5" w:name="_Toc73006467"/>
       <w:r>
         <w:rPr>
           <w:rStyle w:val="Heading1Char"/>
@@ -4068,7 +4136,7 @@
           <w:lang w:val="en-US"/>
         </w:rPr>
       </w:pPr>
-      <w:bookmarkStart w:id="6" w:name="_Toc73001985"/>
+      <w:bookmarkStart w:id="6" w:name="_Toc73006468"/>
       <w:r>
         <w:rPr>
           <w:rStyle w:val="Heading1Char"/>
@@ -4282,6 +4350,654 @@
         <w:t>As usual.</w:t>
       </w:r>
       <w:proofErr w:type="gramEnd"/>
+    </w:p>
+    <w:p>
+      <w:pPr>
+        <w:pStyle w:val="Heading2"/>
+        <w:spacing w:after="240"/>
+        <w:rPr>
+          <w:b w:val="0"/>
+          <w:bCs w:val="0"/>
+          <w:color w:val="365F91" w:themeColor="accent1" w:themeShade="BF"/>
+          <w:sz w:val="28"/>
+          <w:szCs w:val="28"/>
+          <w:lang w:val="en-US"/>
+        </w:rPr>
+      </w:pPr>
+      <w:bookmarkStart w:id="7" w:name="_Toc73006469"/>
+      <w:r>
+        <w:rPr>
+          <w:rStyle w:val="Heading1Char"/>
+          <w:lang w:val="en-US"/>
+        </w:rPr>
+        <w:t>Lesson</w:t>
+      </w:r>
+      <w:r>
+        <w:rPr>
+          <w:rStyle w:val="Heading1Char"/>
+          <w:lang w:val="en-US"/>
+        </w:rPr>
+        <w:t>7</w:t>
+      </w:r>
+      <w:r>
+        <w:rPr>
+          <w:rStyle w:val="Heading1Char"/>
+          <w:lang w:val="en-US"/>
+        </w:rPr>
+        <w:t xml:space="preserve">. Data JPA starter: </w:t>
+      </w:r>
+      <w:r>
+        <w:rPr>
+          <w:rStyle w:val="Heading1Char"/>
+          <w:lang w:val="en-US"/>
+        </w:rPr>
+        <w:t>testing</w:t>
+      </w:r>
+      <w:r>
+        <w:rPr>
+          <w:rStyle w:val="Heading1Char"/>
+          <w:lang w:val="en-US"/>
+        </w:rPr>
+        <w:t xml:space="preserve"> repositories</w:t>
+      </w:r>
+      <w:bookmarkEnd w:id="7"/>
+    </w:p>
+    <w:p>
+      <w:pPr>
+        <w:rPr>
+          <w:lang w:val="en-US"/>
+        </w:rPr>
+      </w:pPr>
+      <w:r>
+        <w:rPr>
+          <w:lang w:val="en-US"/>
+        </w:rPr>
+        <w:t xml:space="preserve">First we add </w:t>
+      </w:r>
+      <w:proofErr w:type="spellStart"/>
+      <w:r>
+        <w:rPr>
+          <w:lang w:val="en-US"/>
+        </w:rPr>
+        <w:t>postgres</w:t>
+      </w:r>
+      <w:proofErr w:type="spellEnd"/>
+      <w:r>
+        <w:rPr>
+          <w:lang w:val="en-US"/>
+        </w:rPr>
+        <w:t xml:space="preserve"> driver to dependencies and added settings to </w:t>
+      </w:r>
+      <w:proofErr w:type="spellStart"/>
+      <w:r>
+        <w:rPr>
+          <w:lang w:val="en-US"/>
+        </w:rPr>
+        <w:t>application.yml</w:t>
+      </w:r>
+      <w:proofErr w:type="spellEnd"/>
+      <w:r>
+        <w:rPr>
+          <w:lang w:val="en-US"/>
+        </w:rPr>
+        <w:t>:</w:t>
+      </w:r>
+    </w:p>
+    <w:p>
+      <w:pPr>
+        <w:rPr>
+          <w:lang w:val="en-US"/>
+        </w:rPr>
+      </w:pPr>
+      <w:r>
+        <w:rPr>
+          <w:noProof/>
+          <w:lang w:eastAsia="ru-RU"/>
+        </w:rPr>
+        <w:drawing>
+          <wp:inline distT="0" distB="0" distL="0" distR="0" wp14:anchorId="3E5D7EF7" wp14:editId="70852E73">
+            <wp:extent cx="6152515" cy="1811655"/>
+            <wp:effectExtent l="0" t="0" r="635" b="0"/>
+            <wp:docPr id="39" name="Picture 39"/>
+            <wp:cNvGraphicFramePr>
+              <a:graphicFrameLocks xmlns:a="http://schemas.openxmlformats.org/drawingml/2006/main" noChangeAspect="1"/>
+            </wp:cNvGraphicFramePr>
+            <a:graphic xmlns:a="http://schemas.openxmlformats.org/drawingml/2006/main">
+              <a:graphicData uri="http://schemas.openxmlformats.org/drawingml/2006/picture">
+                <pic:pic xmlns:pic="http://schemas.openxmlformats.org/drawingml/2006/picture">
+                  <pic:nvPicPr>
+                    <pic:cNvPr id="0" name=""/>
+                    <pic:cNvPicPr/>
+                  </pic:nvPicPr>
+                  <pic:blipFill>
+                    <a:blip r:embed="rId46"/>
+                    <a:stretch>
+                      <a:fillRect/>
+                    </a:stretch>
+                  </pic:blipFill>
+                  <pic:spPr>
+                    <a:xfrm>
+                      <a:off x="0" y="0"/>
+                      <a:ext cx="6152515" cy="1811655"/>
+                    </a:xfrm>
+                    <a:prstGeom prst="rect">
+                      <a:avLst/>
+                    </a:prstGeom>
+                  </pic:spPr>
+                </pic:pic>
+              </a:graphicData>
+            </a:graphic>
+          </wp:inline>
+        </w:drawing>
+      </w:r>
+    </w:p>
+    <w:p>
+      <w:pPr>
+        <w:rPr>
+          <w:lang w:val="en-US"/>
+        </w:rPr>
+      </w:pPr>
+    </w:p>
+    <w:p>
+      <w:pPr>
+        <w:rPr>
+          <w:lang w:val="en-US"/>
+        </w:rPr>
+      </w:pPr>
+      <w:r>
+        <w:rPr>
+          <w:lang w:val="en-US"/>
+        </w:rPr>
+        <w:lastRenderedPageBreak/>
+        <w:t>Manual adding to database:</w:t>
+      </w:r>
+    </w:p>
+    <w:p>
+      <w:pPr>
+        <w:jc w:val="center"/>
+        <w:rPr>
+          <w:lang w:val="en-US"/>
+        </w:rPr>
+      </w:pPr>
+      <w:r>
+        <w:rPr>
+          <w:noProof/>
+          <w:lang w:eastAsia="ru-RU"/>
+        </w:rPr>
+        <w:drawing>
+          <wp:inline distT="0" distB="0" distL="0" distR="0" wp14:anchorId="60BB14E3" wp14:editId="703D9387">
+            <wp:extent cx="2946776" cy="1096313"/>
+            <wp:effectExtent l="0" t="0" r="6350" b="8890"/>
+            <wp:docPr id="40" name="Picture 40"/>
+            <wp:cNvGraphicFramePr>
+              <a:graphicFrameLocks xmlns:a="http://schemas.openxmlformats.org/drawingml/2006/main" noChangeAspect="1"/>
+            </wp:cNvGraphicFramePr>
+            <a:graphic xmlns:a="http://schemas.openxmlformats.org/drawingml/2006/main">
+              <a:graphicData uri="http://schemas.openxmlformats.org/drawingml/2006/picture">
+                <pic:pic xmlns:pic="http://schemas.openxmlformats.org/drawingml/2006/picture">
+                  <pic:nvPicPr>
+                    <pic:cNvPr id="0" name=""/>
+                    <pic:cNvPicPr/>
+                  </pic:nvPicPr>
+                  <pic:blipFill>
+                    <a:blip r:embed="rId47"/>
+                    <a:stretch>
+                      <a:fillRect/>
+                    </a:stretch>
+                  </pic:blipFill>
+                  <pic:spPr>
+                    <a:xfrm>
+                      <a:off x="0" y="0"/>
+                      <a:ext cx="2949511" cy="1097331"/>
+                    </a:xfrm>
+                    <a:prstGeom prst="rect">
+                      <a:avLst/>
+                    </a:prstGeom>
+                  </pic:spPr>
+                </pic:pic>
+              </a:graphicData>
+            </a:graphic>
+          </wp:inline>
+        </w:drawing>
+      </w:r>
+    </w:p>
+    <w:p>
+      <w:pPr>
+        <w:rPr>
+          <w:lang w:val="en-US"/>
+        </w:rPr>
+      </w:pPr>
+      <w:r>
+        <w:rPr>
+          <w:lang w:val="en-US"/>
+        </w:rPr>
+        <w:t>After pressing right button ids are generated automatically (because we used SERIAL datatype).</w:t>
+      </w:r>
+    </w:p>
+    <w:p>
+      <w:pPr>
+        <w:rPr>
+          <w:lang w:val="en-US"/>
+        </w:rPr>
+      </w:pPr>
+      <w:r>
+        <w:rPr>
+          <w:lang w:val="en-US"/>
+        </w:rPr>
+        <w:t>Then we add test for our repository:</w:t>
+      </w:r>
+    </w:p>
+    <w:p>
+      <w:pPr>
+        <w:jc w:val="center"/>
+        <w:rPr>
+          <w:lang w:val="en-US"/>
+        </w:rPr>
+      </w:pPr>
+      <w:r>
+        <w:rPr>
+          <w:noProof/>
+          <w:lang w:eastAsia="ru-RU"/>
+        </w:rPr>
+        <w:drawing>
+          <wp:inline distT="0" distB="0" distL="0" distR="0" wp14:anchorId="2E8CDBBE" wp14:editId="0A812E83">
+            <wp:extent cx="4807442" cy="4311748"/>
+            <wp:effectExtent l="0" t="0" r="0" b="0"/>
+            <wp:docPr id="41" name="Picture 41"/>
+            <wp:cNvGraphicFramePr>
+              <a:graphicFrameLocks xmlns:a="http://schemas.openxmlformats.org/drawingml/2006/main" noChangeAspect="1"/>
+            </wp:cNvGraphicFramePr>
+            <a:graphic xmlns:a="http://schemas.openxmlformats.org/drawingml/2006/main">
+              <a:graphicData uri="http://schemas.openxmlformats.org/drawingml/2006/picture">
+                <pic:pic xmlns:pic="http://schemas.openxmlformats.org/drawingml/2006/picture">
+                  <pic:nvPicPr>
+                    <pic:cNvPr id="0" name=""/>
+                    <pic:cNvPicPr/>
+                  </pic:nvPicPr>
+                  <pic:blipFill>
+                    <a:blip r:embed="rId48"/>
+                    <a:stretch>
+                      <a:fillRect/>
+                    </a:stretch>
+                  </pic:blipFill>
+                  <pic:spPr>
+                    <a:xfrm>
+                      <a:off x="0" y="0"/>
+                      <a:ext cx="4807982" cy="4312232"/>
+                    </a:xfrm>
+                    <a:prstGeom prst="rect">
+                      <a:avLst/>
+                    </a:prstGeom>
+                  </pic:spPr>
+                </pic:pic>
+              </a:graphicData>
+            </a:graphic>
+          </wp:inline>
+        </w:drawing>
+      </w:r>
+    </w:p>
+    <w:p>
+      <w:pPr>
+        <w:rPr>
+          <w:lang w:val="en-US"/>
+        </w:rPr>
+      </w:pPr>
+      <w:proofErr w:type="spellStart"/>
+      <w:r>
+        <w:rPr>
+          <w:lang w:val="en-US"/>
+        </w:rPr>
+        <w:t>HikariPool</w:t>
+      </w:r>
+      <w:proofErr w:type="spellEnd"/>
+      <w:r>
+        <w:rPr>
+          <w:lang w:val="en-US"/>
+        </w:rPr>
+        <w:t xml:space="preserve"> is connection pull for our database:</w:t>
+      </w:r>
+    </w:p>
+    <w:p>
+      <w:pPr>
+        <w:jc w:val="center"/>
+        <w:rPr>
+          <w:lang w:val="en-US"/>
+        </w:rPr>
+      </w:pPr>
+      <w:r>
+        <w:rPr>
+          <w:noProof/>
+          <w:lang w:eastAsia="ru-RU"/>
+        </w:rPr>
+        <w:drawing>
+          <wp:inline distT="0" distB="0" distL="0" distR="0" wp14:anchorId="132AA4FB" wp14:editId="48883C50">
+            <wp:extent cx="6152515" cy="381635"/>
+            <wp:effectExtent l="0" t="0" r="635" b="0"/>
+            <wp:docPr id="42" name="Picture 42"/>
+            <wp:cNvGraphicFramePr>
+              <a:graphicFrameLocks xmlns:a="http://schemas.openxmlformats.org/drawingml/2006/main" noChangeAspect="1"/>
+            </wp:cNvGraphicFramePr>
+            <a:graphic xmlns:a="http://schemas.openxmlformats.org/drawingml/2006/main">
+              <a:graphicData uri="http://schemas.openxmlformats.org/drawingml/2006/picture">
+                <pic:pic xmlns:pic="http://schemas.openxmlformats.org/drawingml/2006/picture">
+                  <pic:nvPicPr>
+                    <pic:cNvPr id="0" name=""/>
+                    <pic:cNvPicPr/>
+                  </pic:nvPicPr>
+                  <pic:blipFill>
+                    <a:blip r:embed="rId49"/>
+                    <a:stretch>
+                      <a:fillRect/>
+                    </a:stretch>
+                  </pic:blipFill>
+                  <pic:spPr>
+                    <a:xfrm>
+                      <a:off x="0" y="0"/>
+                      <a:ext cx="6152515" cy="381635"/>
+                    </a:xfrm>
+                    <a:prstGeom prst="rect">
+                      <a:avLst/>
+                    </a:prstGeom>
+                  </pic:spPr>
+                </pic:pic>
+              </a:graphicData>
+            </a:graphic>
+          </wp:inline>
+        </w:drawing>
+      </w:r>
+    </w:p>
+    <w:p>
+      <w:pPr>
+        <w:rPr>
+          <w:lang w:val="en-US"/>
+        </w:rPr>
+      </w:pPr>
+      <w:r>
+        <w:rPr>
+          <w:lang w:val="en-US"/>
+        </w:rPr>
+        <w:t>Its settings can be changed in property file:</w:t>
+      </w:r>
+    </w:p>
+    <w:p>
+      <w:pPr>
+        <w:jc w:val="center"/>
+        <w:rPr>
+          <w:lang w:val="en-US"/>
+        </w:rPr>
+      </w:pPr>
+      <w:r>
+        <w:rPr>
+          <w:noProof/>
+          <w:lang w:eastAsia="ru-RU"/>
+        </w:rPr>
+        <w:drawing>
+          <wp:inline distT="0" distB="0" distL="0" distR="0" wp14:anchorId="5349F57B" wp14:editId="62969D11">
+            <wp:extent cx="3072224" cy="1589649"/>
+            <wp:effectExtent l="0" t="0" r="0" b="0"/>
+            <wp:docPr id="43" name="Picture 43"/>
+            <wp:cNvGraphicFramePr>
+              <a:graphicFrameLocks xmlns:a="http://schemas.openxmlformats.org/drawingml/2006/main" noChangeAspect="1"/>
+            </wp:cNvGraphicFramePr>
+            <a:graphic xmlns:a="http://schemas.openxmlformats.org/drawingml/2006/main">
+              <a:graphicData uri="http://schemas.openxmlformats.org/drawingml/2006/picture">
+                <pic:pic xmlns:pic="http://schemas.openxmlformats.org/drawingml/2006/picture">
+                  <pic:nvPicPr>
+                    <pic:cNvPr id="0" name=""/>
+                    <pic:cNvPicPr/>
+                  </pic:nvPicPr>
+                  <pic:blipFill>
+                    <a:blip r:embed="rId50"/>
+                    <a:stretch>
+                      <a:fillRect/>
+                    </a:stretch>
+                  </pic:blipFill>
+                  <pic:spPr>
+                    <a:xfrm>
+                      <a:off x="0" y="0"/>
+                      <a:ext cx="3072858" cy="1589977"/>
+                    </a:xfrm>
+                    <a:prstGeom prst="rect">
+                      <a:avLst/>
+                    </a:prstGeom>
+                  </pic:spPr>
+                </pic:pic>
+              </a:graphicData>
+            </a:graphic>
+          </wp:inline>
+        </w:drawing>
+      </w:r>
+    </w:p>
+    <w:p>
+      <w:pPr>
+        <w:rPr>
+          <w:lang w:val="en-US"/>
+        </w:rPr>
+      </w:pPr>
+      <w:r>
+        <w:rPr>
+          <w:lang w:val="en-US"/>
+        </w:rPr>
+        <w:lastRenderedPageBreak/>
+        <w:t>@Transactional</w:t>
+      </w:r>
+      <w:r>
+        <w:rPr>
+          <w:lang w:val="en-US"/>
+        </w:rPr>
+        <w:t xml:space="preserve"> allow to rollback transaction after </w:t>
+      </w:r>
+      <w:r>
+        <w:rPr>
+          <w:lang w:val="en-US"/>
+        </w:rPr>
+        <w:t xml:space="preserve">each </w:t>
+      </w:r>
+      <w:r>
+        <w:rPr>
+          <w:lang w:val="en-US"/>
+        </w:rPr>
+        <w:t xml:space="preserve">test and not to save data to our database when we test </w:t>
+      </w:r>
+      <w:r>
+        <w:rPr>
+          <w:lang w:val="en-US"/>
+        </w:rPr>
+        <w:t>our CRUD operations</w:t>
+      </w:r>
+      <w:r>
+        <w:rPr>
+          <w:lang w:val="en-US"/>
+        </w:rPr>
+        <w:t>:</w:t>
+      </w:r>
+    </w:p>
+    <w:p>
+      <w:pPr>
+        <w:jc w:val="center"/>
+        <w:rPr>
+          <w:lang w:val="en-US"/>
+        </w:rPr>
+      </w:pPr>
+      <w:r>
+        <w:rPr>
+          <w:noProof/>
+          <w:lang w:eastAsia="ru-RU"/>
+        </w:rPr>
+        <w:drawing>
+          <wp:inline distT="0" distB="0" distL="0" distR="0" wp14:anchorId="3536C4FF" wp14:editId="026F7D21">
+            <wp:extent cx="5257800" cy="923925"/>
+            <wp:effectExtent l="0" t="0" r="0" b="9525"/>
+            <wp:docPr id="44" name="Picture 44"/>
+            <wp:cNvGraphicFramePr>
+              <a:graphicFrameLocks xmlns:a="http://schemas.openxmlformats.org/drawingml/2006/main" noChangeAspect="1"/>
+            </wp:cNvGraphicFramePr>
+            <a:graphic xmlns:a="http://schemas.openxmlformats.org/drawingml/2006/main">
+              <a:graphicData uri="http://schemas.openxmlformats.org/drawingml/2006/picture">
+                <pic:pic xmlns:pic="http://schemas.openxmlformats.org/drawingml/2006/picture">
+                  <pic:nvPicPr>
+                    <pic:cNvPr id="0" name=""/>
+                    <pic:cNvPicPr/>
+                  </pic:nvPicPr>
+                  <pic:blipFill>
+                    <a:blip r:embed="rId51"/>
+                    <a:stretch>
+                      <a:fillRect/>
+                    </a:stretch>
+                  </pic:blipFill>
+                  <pic:spPr>
+                    <a:xfrm>
+                      <a:off x="0" y="0"/>
+                      <a:ext cx="5257800" cy="923925"/>
+                    </a:xfrm>
+                    <a:prstGeom prst="rect">
+                      <a:avLst/>
+                    </a:prstGeom>
+                  </pic:spPr>
+                </pic:pic>
+              </a:graphicData>
+            </a:graphic>
+          </wp:inline>
+        </w:drawing>
+      </w:r>
+    </w:p>
+    <w:p>
+      <w:pPr>
+        <w:rPr>
+          <w:lang w:val="en-US"/>
+        </w:rPr>
+      </w:pPr>
+      <w:r>
+        <w:rPr>
+          <w:lang w:val="en-US"/>
+        </w:rPr>
+        <w:t>We don’t want to see our queries to database during runtime, but we do want to see them during tests, so we put new props to application .</w:t>
+      </w:r>
+      <w:proofErr w:type="spellStart"/>
+      <w:r>
+        <w:rPr>
+          <w:lang w:val="en-US"/>
+        </w:rPr>
+        <w:t>yml</w:t>
+      </w:r>
+      <w:proofErr w:type="spellEnd"/>
+      <w:r>
+        <w:rPr>
+          <w:lang w:val="en-US"/>
+        </w:rPr>
+        <w:t xml:space="preserve"> file in our test directory:</w:t>
+      </w:r>
+    </w:p>
+    <w:p>
+      <w:pPr>
+        <w:jc w:val="center"/>
+        <w:rPr>
+          <w:lang w:val="en-US"/>
+        </w:rPr>
+      </w:pPr>
+      <w:r>
+        <w:rPr>
+          <w:noProof/>
+          <w:lang w:eastAsia="ru-RU"/>
+        </w:rPr>
+        <w:drawing>
+          <wp:inline distT="0" distB="0" distL="0" distR="0" wp14:anchorId="1120D2C8" wp14:editId="2AE94806">
+            <wp:extent cx="2762250" cy="1133475"/>
+            <wp:effectExtent l="0" t="0" r="0" b="9525"/>
+            <wp:docPr id="46" name="Picture 46"/>
+            <wp:cNvGraphicFramePr>
+              <a:graphicFrameLocks xmlns:a="http://schemas.openxmlformats.org/drawingml/2006/main" noChangeAspect="1"/>
+            </wp:cNvGraphicFramePr>
+            <a:graphic xmlns:a="http://schemas.openxmlformats.org/drawingml/2006/main">
+              <a:graphicData uri="http://schemas.openxmlformats.org/drawingml/2006/picture">
+                <pic:pic xmlns:pic="http://schemas.openxmlformats.org/drawingml/2006/picture">
+                  <pic:nvPicPr>
+                    <pic:cNvPr id="0" name=""/>
+                    <pic:cNvPicPr/>
+                  </pic:nvPicPr>
+                  <pic:blipFill>
+                    <a:blip r:embed="rId52"/>
+                    <a:stretch>
+                      <a:fillRect/>
+                    </a:stretch>
+                  </pic:blipFill>
+                  <pic:spPr>
+                    <a:xfrm>
+                      <a:off x="0" y="0"/>
+                      <a:ext cx="2762250" cy="1133475"/>
+                    </a:xfrm>
+                    <a:prstGeom prst="rect">
+                      <a:avLst/>
+                    </a:prstGeom>
+                  </pic:spPr>
+                </pic:pic>
+              </a:graphicData>
+            </a:graphic>
+          </wp:inline>
+        </w:drawing>
+      </w:r>
+    </w:p>
+    <w:p>
+      <w:pPr>
+        <w:rPr>
+          <w:lang w:val="en-US"/>
+        </w:rPr>
+      </w:pPr>
+      <w:r>
+        <w:rPr>
+          <w:lang w:val="en-US"/>
+        </w:rPr>
+        <w:t>After that we see our queries:</w:t>
+      </w:r>
+    </w:p>
+    <w:p>
+      <w:pPr>
+        <w:jc w:val="center"/>
+        <w:rPr>
+          <w:lang w:val="en-US"/>
+        </w:rPr>
+      </w:pPr>
+      <w:r>
+        <w:rPr>
+          <w:noProof/>
+          <w:lang w:eastAsia="ru-RU"/>
+        </w:rPr>
+        <w:drawing>
+          <wp:inline distT="0" distB="0" distL="0" distR="0" wp14:anchorId="3A62D17B" wp14:editId="671CC6F3">
+            <wp:extent cx="6152515" cy="2480945"/>
+            <wp:effectExtent l="0" t="0" r="635" b="0"/>
+            <wp:docPr id="45" name="Picture 45"/>
+            <wp:cNvGraphicFramePr>
+              <a:graphicFrameLocks xmlns:a="http://schemas.openxmlformats.org/drawingml/2006/main" noChangeAspect="1"/>
+            </wp:cNvGraphicFramePr>
+            <a:graphic xmlns:a="http://schemas.openxmlformats.org/drawingml/2006/main">
+              <a:graphicData uri="http://schemas.openxmlformats.org/drawingml/2006/picture">
+                <pic:pic xmlns:pic="http://schemas.openxmlformats.org/drawingml/2006/picture">
+                  <pic:nvPicPr>
+                    <pic:cNvPr id="0" name=""/>
+                    <pic:cNvPicPr/>
+                  </pic:nvPicPr>
+                  <pic:blipFill>
+                    <a:blip r:embed="rId53"/>
+                    <a:stretch>
+                      <a:fillRect/>
+                    </a:stretch>
+                  </pic:blipFill>
+                  <pic:spPr>
+                    <a:xfrm>
+                      <a:off x="0" y="0"/>
+                      <a:ext cx="6152515" cy="2480945"/>
+                    </a:xfrm>
+                    <a:prstGeom prst="rect">
+                      <a:avLst/>
+                    </a:prstGeom>
+                  </pic:spPr>
+                </pic:pic>
+              </a:graphicData>
+            </a:graphic>
+          </wp:inline>
+        </w:drawing>
+      </w:r>
     </w:p>
     <w:p>
       <w:pPr>
@@ -5871,7 +6587,7 @@
 </file>
 
 <file path=customXml/itemProps1.xml><?xml version="1.0" encoding="utf-8"?>
-<ds:datastoreItem xmlns:ds="http://schemas.openxmlformats.org/officeDocument/2006/customXml" ds:itemID="{1C255409-8D74-4151-909B-774F96A38F76}">
+<ds:datastoreItem xmlns:ds="http://schemas.openxmlformats.org/officeDocument/2006/customXml" ds:itemID="{24498EB6-4167-4521-B724-13E150595B5F}">
   <ds:schemaRefs>
     <ds:schemaRef ds:uri="http://schemas.openxmlformats.org/officeDocument/2006/bibliography"/>
   </ds:schemaRefs>

</xml_diff>

<commit_message>
data jpa starter: custom querries
</commit_message>
<xml_diff>
--- a/lessons.docx
+++ b/lessons.docx
@@ -40,8 +40,6 @@
             </w:rPr>
           </w:pPr>
         </w:p>
-        <w:bookmarkStart w:id="0" w:name="_GoBack"/>
-        <w:bookmarkEnd w:id="0"/>
         <w:p>
           <w:pPr>
             <w:pStyle w:val="TOC2"/>
@@ -60,7 +58,7 @@
           <w:r>
             <w:fldChar w:fldCharType="separate"/>
           </w:r>
-          <w:hyperlink w:anchor="_Toc73006463" w:history="1">
+          <w:hyperlink w:anchor="_Toc73011692" w:history="1">
             <w:r>
               <w:rPr>
                 <w:rStyle w:val="Hyperlink"/>
@@ -88,7 +86,7 @@
                 <w:noProof/>
                 <w:webHidden/>
               </w:rPr>
-              <w:instrText xml:space="preserve"> PAGEREF _Toc73006463 \h </w:instrText>
+              <w:instrText xml:space="preserve"> PAGEREF _Toc73011692 \h </w:instrText>
             </w:r>
             <w:r>
               <w:rPr>
@@ -128,7 +126,7 @@
               <w:lang w:eastAsia="ru-RU"/>
             </w:rPr>
           </w:pPr>
-          <w:hyperlink w:anchor="_Toc73006464" w:history="1">
+          <w:hyperlink w:anchor="_Toc73011693" w:history="1">
             <w:r>
               <w:rPr>
                 <w:rStyle w:val="Hyperlink"/>
@@ -156,7 +154,7 @@
                 <w:noProof/>
                 <w:webHidden/>
               </w:rPr>
-              <w:instrText xml:space="preserve"> PAGEREF _Toc73006464 \h </w:instrText>
+              <w:instrText xml:space="preserve"> PAGEREF _Toc73011693 \h </w:instrText>
             </w:r>
             <w:r>
               <w:rPr>
@@ -196,7 +194,7 @@
               <w:lang w:eastAsia="ru-RU"/>
             </w:rPr>
           </w:pPr>
-          <w:hyperlink w:anchor="_Toc73006465" w:history="1">
+          <w:hyperlink w:anchor="_Toc73011694" w:history="1">
             <w:r>
               <w:rPr>
                 <w:rStyle w:val="Hyperlink"/>
@@ -224,7 +222,7 @@
                 <w:noProof/>
                 <w:webHidden/>
               </w:rPr>
-              <w:instrText xml:space="preserve"> PAGEREF _Toc73006465 \h </w:instrText>
+              <w:instrText xml:space="preserve"> PAGEREF _Toc73011694 \h </w:instrText>
             </w:r>
             <w:r>
               <w:rPr>
@@ -264,7 +262,7 @@
               <w:lang w:eastAsia="ru-RU"/>
             </w:rPr>
           </w:pPr>
-          <w:hyperlink w:anchor="_Toc73006466" w:history="1">
+          <w:hyperlink w:anchor="_Toc73011695" w:history="1">
             <w:r>
               <w:rPr>
                 <w:rStyle w:val="Hyperlink"/>
@@ -292,7 +290,7 @@
                 <w:noProof/>
                 <w:webHidden/>
               </w:rPr>
-              <w:instrText xml:space="preserve"> PAGEREF _Toc73006466 \h </w:instrText>
+              <w:instrText xml:space="preserve"> PAGEREF _Toc73011695 \h </w:instrText>
             </w:r>
             <w:r>
               <w:rPr>
@@ -332,7 +330,7 @@
               <w:lang w:eastAsia="ru-RU"/>
             </w:rPr>
           </w:pPr>
-          <w:hyperlink w:anchor="_Toc73006467" w:history="1">
+          <w:hyperlink w:anchor="_Toc73011696" w:history="1">
             <w:r>
               <w:rPr>
                 <w:rStyle w:val="Hyperlink"/>
@@ -360,7 +358,7 @@
                 <w:noProof/>
                 <w:webHidden/>
               </w:rPr>
-              <w:instrText xml:space="preserve"> PAGEREF _Toc73006467 \h </w:instrText>
+              <w:instrText xml:space="preserve"> PAGEREF _Toc73011696 \h </w:instrText>
             </w:r>
             <w:r>
               <w:rPr>
@@ -400,7 +398,7 @@
               <w:lang w:eastAsia="ru-RU"/>
             </w:rPr>
           </w:pPr>
-          <w:hyperlink w:anchor="_Toc73006468" w:history="1">
+          <w:hyperlink w:anchor="_Toc73011697" w:history="1">
             <w:r>
               <w:rPr>
                 <w:rStyle w:val="Hyperlink"/>
@@ -428,7 +426,7 @@
                 <w:noProof/>
                 <w:webHidden/>
               </w:rPr>
-              <w:instrText xml:space="preserve"> PAGEREF _Toc73006468 \h </w:instrText>
+              <w:instrText xml:space="preserve"> PAGEREF _Toc73011697 \h </w:instrText>
             </w:r>
             <w:r>
               <w:rPr>
@@ -468,7 +466,7 @@
               <w:lang w:eastAsia="ru-RU"/>
             </w:rPr>
           </w:pPr>
-          <w:hyperlink w:anchor="_Toc73006469" w:history="1">
+          <w:hyperlink w:anchor="_Toc73011698" w:history="1">
             <w:r>
               <w:rPr>
                 <w:rStyle w:val="Hyperlink"/>
@@ -496,7 +494,7 @@
                 <w:noProof/>
                 <w:webHidden/>
               </w:rPr>
-              <w:instrText xml:space="preserve"> PAGEREF _Toc73006469 \h </w:instrText>
+              <w:instrText xml:space="preserve"> PAGEREF _Toc73011698 \h </w:instrText>
             </w:r>
             <w:r>
               <w:rPr>
@@ -528,6 +526,74 @@
           </w:hyperlink>
         </w:p>
         <w:p>
+          <w:pPr>
+            <w:pStyle w:val="TOC2"/>
+            <w:rPr>
+              <w:rFonts w:eastAsiaTheme="minorEastAsia"/>
+              <w:noProof/>
+              <w:lang w:eastAsia="ru-RU"/>
+            </w:rPr>
+          </w:pPr>
+          <w:hyperlink w:anchor="_Toc73011699" w:history="1">
+            <w:r>
+              <w:rPr>
+                <w:rStyle w:val="Hyperlink"/>
+                <w:noProof/>
+                <w:lang w:val="en-US"/>
+              </w:rPr>
+              <w:t>Lesson8. Data JPA starter: custom querries</w:t>
+            </w:r>
+            <w:r>
+              <w:rPr>
+                <w:noProof/>
+                <w:webHidden/>
+              </w:rPr>
+              <w:tab/>
+            </w:r>
+            <w:r>
+              <w:rPr>
+                <w:noProof/>
+                <w:webHidden/>
+              </w:rPr>
+              <w:fldChar w:fldCharType="begin"/>
+            </w:r>
+            <w:r>
+              <w:rPr>
+                <w:noProof/>
+                <w:webHidden/>
+              </w:rPr>
+              <w:instrText xml:space="preserve"> PAGEREF _Toc73011699 \h </w:instrText>
+            </w:r>
+            <w:r>
+              <w:rPr>
+                <w:noProof/>
+                <w:webHidden/>
+              </w:rPr>
+            </w:r>
+            <w:r>
+              <w:rPr>
+                <w:noProof/>
+                <w:webHidden/>
+              </w:rPr>
+              <w:fldChar w:fldCharType="separate"/>
+            </w:r>
+            <w:r>
+              <w:rPr>
+                <w:noProof/>
+                <w:webHidden/>
+              </w:rPr>
+              <w:t>14</w:t>
+            </w:r>
+            <w:r>
+              <w:rPr>
+                <w:noProof/>
+                <w:webHidden/>
+              </w:rPr>
+              <w:fldChar w:fldCharType="end"/>
+            </w:r>
+          </w:hyperlink>
+        </w:p>
+        <w:p>
           <w:r>
             <w:rPr>
               <w:b/>
@@ -565,6 +631,8 @@
         </w:rPr>
         <w:br w:type="page"/>
       </w:r>
+      <w:bookmarkStart w:id="0" w:name="_GoBack"/>
+      <w:bookmarkEnd w:id="0"/>
     </w:p>
     <w:p>
       <w:pPr>
@@ -579,7 +647,7 @@
           <w:lang w:val="en-US"/>
         </w:rPr>
       </w:pPr>
-      <w:bookmarkStart w:id="1" w:name="_Toc73006463"/>
+      <w:bookmarkStart w:id="1" w:name="_Toc73011692"/>
       <w:r>
         <w:rPr>
           <w:rStyle w:val="Heading1Char"/>
@@ -1673,7 +1741,7 @@
           <w:lang w:val="en-US"/>
         </w:rPr>
       </w:pPr>
-      <w:bookmarkStart w:id="2" w:name="_Toc73006464"/>
+      <w:bookmarkStart w:id="2" w:name="_Toc73011693"/>
       <w:r>
         <w:rPr>
           <w:rStyle w:val="Heading1Char"/>
@@ -2726,7 +2794,7 @@
           <w:lang w:val="en-US"/>
         </w:rPr>
       </w:pPr>
-      <w:bookmarkStart w:id="3" w:name="_Toc73006465"/>
+      <w:bookmarkStart w:id="3" w:name="_Toc73011694"/>
       <w:r>
         <w:rPr>
           <w:rStyle w:val="Heading1Char"/>
@@ -2912,7 +2980,7 @@
           <w:lang w:val="en-US"/>
         </w:rPr>
       </w:pPr>
-      <w:bookmarkStart w:id="4" w:name="_Toc73006466"/>
+      <w:bookmarkStart w:id="4" w:name="_Toc73011695"/>
       <w:r>
         <w:rPr>
           <w:rStyle w:val="Heading1Char"/>
@@ -3520,7 +3588,7 @@
           <w:lang w:val="en-US"/>
         </w:rPr>
       </w:pPr>
-      <w:bookmarkStart w:id="5" w:name="_Toc73006467"/>
+      <w:bookmarkStart w:id="5" w:name="_Toc73011696"/>
       <w:r>
         <w:rPr>
           <w:rStyle w:val="Heading1Char"/>
@@ -4136,7 +4204,7 @@
           <w:lang w:val="en-US"/>
         </w:rPr>
       </w:pPr>
-      <w:bookmarkStart w:id="6" w:name="_Toc73006468"/>
+      <w:bookmarkStart w:id="6" w:name="_Toc73011697"/>
       <w:r>
         <w:rPr>
           <w:rStyle w:val="Heading1Char"/>
@@ -4364,7 +4432,7 @@
           <w:lang w:val="en-US"/>
         </w:rPr>
       </w:pPr>
-      <w:bookmarkStart w:id="7" w:name="_Toc73006469"/>
+      <w:bookmarkStart w:id="7" w:name="_Toc73011698"/>
       <w:r>
         <w:rPr>
           <w:rStyle w:val="Heading1Char"/>
@@ -5001,10 +5069,364 @@
     </w:p>
     <w:p>
       <w:pPr>
-        <w:rPr>
-          <w:lang w:val="en-US"/>
-        </w:rPr>
-      </w:pPr>
+        <w:pStyle w:val="Heading2"/>
+        <w:spacing w:after="240"/>
+        <w:rPr>
+          <w:b w:val="0"/>
+          <w:bCs w:val="0"/>
+          <w:color w:val="365F91" w:themeColor="accent1" w:themeShade="BF"/>
+          <w:sz w:val="28"/>
+          <w:szCs w:val="28"/>
+          <w:lang w:val="en-US"/>
+        </w:rPr>
+      </w:pPr>
+      <w:bookmarkStart w:id="8" w:name="_Toc73011699"/>
+      <w:r>
+        <w:rPr>
+          <w:rStyle w:val="Heading1Char"/>
+          <w:lang w:val="en-US"/>
+        </w:rPr>
+        <w:t>Lesson</w:t>
+      </w:r>
+      <w:r>
+        <w:rPr>
+          <w:rStyle w:val="Heading1Char"/>
+          <w:lang w:val="en-US"/>
+        </w:rPr>
+        <w:t>8</w:t>
+      </w:r>
+      <w:r>
+        <w:rPr>
+          <w:rStyle w:val="Heading1Char"/>
+          <w:lang w:val="en-US"/>
+        </w:rPr>
+        <w:t xml:space="preserve">. Data JPA starter: </w:t>
+      </w:r>
+      <w:r>
+        <w:rPr>
+          <w:rStyle w:val="Heading1Char"/>
+          <w:lang w:val="en-US"/>
+        </w:rPr>
+        <w:t xml:space="preserve">custom </w:t>
+      </w:r>
+      <w:proofErr w:type="spellStart"/>
+      <w:r>
+        <w:rPr>
+          <w:rStyle w:val="Heading1Char"/>
+          <w:lang w:val="en-US"/>
+        </w:rPr>
+        <w:t>querries</w:t>
+      </w:r>
+      <w:bookmarkEnd w:id="8"/>
+      <w:proofErr w:type="spellEnd"/>
+    </w:p>
+    <w:p>
+      <w:pPr>
+        <w:ind w:firstLine="708"/>
+        <w:rPr>
+          <w:lang w:val="en-US"/>
+        </w:rPr>
+      </w:pPr>
+      <w:r>
+        <w:rPr>
+          <w:lang w:val="en-US"/>
+        </w:rPr>
+        <w:t xml:space="preserve">At the beginning we create test for </w:t>
+      </w:r>
+      <w:proofErr w:type="spellStart"/>
+      <w:r>
+        <w:rPr>
+          <w:lang w:val="en-US"/>
+        </w:rPr>
+        <w:t>EmployeeRepository</w:t>
+      </w:r>
+      <w:proofErr w:type="spellEnd"/>
+      <w:r>
+        <w:rPr>
+          <w:lang w:val="en-US"/>
+        </w:rPr>
+        <w:t>. And we will have to put on it the same annotations:</w:t>
+      </w:r>
+    </w:p>
+    <w:p>
+      <w:pPr>
+        <w:jc w:val="center"/>
+        <w:rPr>
+          <w:lang w:val="en-US"/>
+        </w:rPr>
+      </w:pPr>
+      <w:r>
+        <w:rPr>
+          <w:noProof/>
+          <w:lang w:eastAsia="ru-RU"/>
+        </w:rPr>
+        <w:drawing>
+          <wp:inline distT="0" distB="0" distL="0" distR="0" wp14:anchorId="13F8DE88" wp14:editId="6F3D1651">
+            <wp:extent cx="2505075" cy="628650"/>
+            <wp:effectExtent l="0" t="0" r="9525" b="0"/>
+            <wp:docPr id="47" name="Picture 47"/>
+            <wp:cNvGraphicFramePr>
+              <a:graphicFrameLocks xmlns:a="http://schemas.openxmlformats.org/drawingml/2006/main" noChangeAspect="1"/>
+            </wp:cNvGraphicFramePr>
+            <a:graphic xmlns:a="http://schemas.openxmlformats.org/drawingml/2006/main">
+              <a:graphicData uri="http://schemas.openxmlformats.org/drawingml/2006/picture">
+                <pic:pic xmlns:pic="http://schemas.openxmlformats.org/drawingml/2006/picture">
+                  <pic:nvPicPr>
+                    <pic:cNvPr id="0" name=""/>
+                    <pic:cNvPicPr/>
+                  </pic:nvPicPr>
+                  <pic:blipFill>
+                    <a:blip r:embed="rId54"/>
+                    <a:stretch>
+                      <a:fillRect/>
+                    </a:stretch>
+                  </pic:blipFill>
+                  <pic:spPr>
+                    <a:xfrm>
+                      <a:off x="0" y="0"/>
+                      <a:ext cx="2505075" cy="628650"/>
+                    </a:xfrm>
+                    <a:prstGeom prst="rect">
+                      <a:avLst/>
+                    </a:prstGeom>
+                  </pic:spPr>
+                </pic:pic>
+              </a:graphicData>
+            </a:graphic>
+          </wp:inline>
+        </w:drawing>
+      </w:r>
+    </w:p>
+    <w:p>
+      <w:pPr>
+        <w:ind w:firstLine="708"/>
+        <w:rPr>
+          <w:lang w:val="en-US"/>
+        </w:rPr>
+      </w:pPr>
+      <w:r>
+        <w:rPr>
+          <w:lang w:val="en-US"/>
+        </w:rPr>
+        <w:t xml:space="preserve">To avoid doing this each </w:t>
+      </w:r>
+      <w:proofErr w:type="gramStart"/>
+      <w:r>
+        <w:rPr>
+          <w:lang w:val="en-US"/>
+        </w:rPr>
+        <w:t>time,</w:t>
+      </w:r>
+      <w:proofErr w:type="gramEnd"/>
+      <w:r>
+        <w:rPr>
+          <w:lang w:val="en-US"/>
+        </w:rPr>
+        <w:t xml:space="preserve"> and to make our tests more easy to read we put them on base abstract test class and </w:t>
+      </w:r>
+      <w:r>
+        <w:rPr>
+          <w:lang w:val="en-US"/>
+        </w:rPr>
+        <w:t>will extend the class each time:</w:t>
+      </w:r>
+    </w:p>
+    <w:p>
+      <w:pPr>
+        <w:ind w:firstLine="708"/>
+        <w:jc w:val="center"/>
+        <w:rPr>
+          <w:lang w:val="en-US"/>
+        </w:rPr>
+      </w:pPr>
+      <w:r>
+        <w:rPr>
+          <w:noProof/>
+          <w:lang w:eastAsia="ru-RU"/>
+        </w:rPr>
+        <w:drawing>
+          <wp:inline distT="0" distB="0" distL="0" distR="0" wp14:anchorId="7C25382A" wp14:editId="0B71A4FF">
+            <wp:extent cx="4105275" cy="1133475"/>
+            <wp:effectExtent l="0" t="0" r="9525" b="9525"/>
+            <wp:docPr id="48" name="Picture 48"/>
+            <wp:cNvGraphicFramePr>
+              <a:graphicFrameLocks xmlns:a="http://schemas.openxmlformats.org/drawingml/2006/main" noChangeAspect="1"/>
+            </wp:cNvGraphicFramePr>
+            <a:graphic xmlns:a="http://schemas.openxmlformats.org/drawingml/2006/main">
+              <a:graphicData uri="http://schemas.openxmlformats.org/drawingml/2006/picture">
+                <pic:pic xmlns:pic="http://schemas.openxmlformats.org/drawingml/2006/picture">
+                  <pic:nvPicPr>
+                    <pic:cNvPr id="0" name=""/>
+                    <pic:cNvPicPr/>
+                  </pic:nvPicPr>
+                  <pic:blipFill>
+                    <a:blip r:embed="rId55"/>
+                    <a:stretch>
+                      <a:fillRect/>
+                    </a:stretch>
+                  </pic:blipFill>
+                  <pic:spPr>
+                    <a:xfrm>
+                      <a:off x="0" y="0"/>
+                      <a:ext cx="4105275" cy="1133475"/>
+                    </a:xfrm>
+                    <a:prstGeom prst="rect">
+                      <a:avLst/>
+                    </a:prstGeom>
+                  </pic:spPr>
+                </pic:pic>
+              </a:graphicData>
+            </a:graphic>
+          </wp:inline>
+        </w:drawing>
+      </w:r>
+    </w:p>
+    <w:p>
+      <w:pPr>
+        <w:rPr>
+          <w:lang w:val="en-US"/>
+        </w:rPr>
+      </w:pPr>
+      <w:r>
+        <w:rPr>
+          <w:lang w:val="en-US"/>
+        </w:rPr>
+        <w:lastRenderedPageBreak/>
+        <w:t>About custom queries with data JPA:</w:t>
+      </w:r>
+    </w:p>
+    <w:p>
+      <w:pPr>
+        <w:rPr>
+          <w:lang w:val="en-US"/>
+        </w:rPr>
+      </w:pPr>
+      <w:hyperlink r:id="rId56" w:history="1">
+        <w:r>
+          <w:rPr>
+            <w:rStyle w:val="Hyperlink"/>
+            <w:lang w:val="en-US"/>
+          </w:rPr>
+          <w:t>https://docs.spring.io/spring-data/jpa/docs/current/reference/html/#jpa.query-methods.query-creation</w:t>
+        </w:r>
+      </w:hyperlink>
+    </w:p>
+    <w:p>
+      <w:pPr>
+        <w:rPr>
+          <w:lang w:val="en-US"/>
+        </w:rPr>
+      </w:pPr>
+      <w:r>
+        <w:rPr>
+          <w:lang w:val="en-US"/>
+        </w:rPr>
+        <w:t>@</w:t>
+      </w:r>
+      <w:proofErr w:type="spellStart"/>
+      <w:r>
+        <w:rPr>
+          <w:lang w:val="en-US"/>
+        </w:rPr>
+        <w:t>Querry</w:t>
+      </w:r>
+      <w:proofErr w:type="spellEnd"/>
+      <w:r>
+        <w:rPr>
+          <w:lang w:val="en-US"/>
+        </w:rPr>
+        <w:t xml:space="preserve"> allows </w:t>
+      </w:r>
+      <w:proofErr w:type="gramStart"/>
+      <w:r>
+        <w:rPr>
+          <w:lang w:val="en-US"/>
+        </w:rPr>
+        <w:t>to override</w:t>
+      </w:r>
+      <w:proofErr w:type="gramEnd"/>
+      <w:r>
+        <w:rPr>
+          <w:lang w:val="en-US"/>
+        </w:rPr>
+        <w:t xml:space="preserve"> </w:t>
+      </w:r>
+      <w:proofErr w:type="spellStart"/>
+      <w:r>
+        <w:rPr>
+          <w:lang w:val="en-US"/>
+        </w:rPr>
+        <w:t>querry</w:t>
+      </w:r>
+      <w:proofErr w:type="spellEnd"/>
+      <w:r>
+        <w:rPr>
+          <w:lang w:val="en-US"/>
+        </w:rPr>
+        <w:t xml:space="preserve"> created by method name by JPQL or native </w:t>
+      </w:r>
+      <w:proofErr w:type="spellStart"/>
+      <w:r>
+        <w:rPr>
+          <w:lang w:val="en-US"/>
+        </w:rPr>
+        <w:t>querry</w:t>
+      </w:r>
+      <w:proofErr w:type="spellEnd"/>
+      <w:r>
+        <w:rPr>
+          <w:lang w:val="en-US"/>
+        </w:rPr>
+        <w:t>:</w:t>
+      </w:r>
+    </w:p>
+    <w:p>
+      <w:pPr>
+        <w:rPr>
+          <w:lang w:val="en-US"/>
+        </w:rPr>
+      </w:pPr>
+      <w:r>
+        <w:rPr>
+          <w:noProof/>
+          <w:lang w:eastAsia="ru-RU"/>
+        </w:rPr>
+        <w:drawing>
+          <wp:inline distT="0" distB="0" distL="0" distR="0" wp14:anchorId="57B5D135" wp14:editId="54CD1322">
+            <wp:extent cx="6152515" cy="811530"/>
+            <wp:effectExtent l="0" t="0" r="635" b="7620"/>
+            <wp:docPr id="49" name="Picture 49"/>
+            <wp:cNvGraphicFramePr>
+              <a:graphicFrameLocks xmlns:a="http://schemas.openxmlformats.org/drawingml/2006/main" noChangeAspect="1"/>
+            </wp:cNvGraphicFramePr>
+            <a:graphic xmlns:a="http://schemas.openxmlformats.org/drawingml/2006/main">
+              <a:graphicData uri="http://schemas.openxmlformats.org/drawingml/2006/picture">
+                <pic:pic xmlns:pic="http://schemas.openxmlformats.org/drawingml/2006/picture">
+                  <pic:nvPicPr>
+                    <pic:cNvPr id="0" name=""/>
+                    <pic:cNvPicPr/>
+                  </pic:nvPicPr>
+                  <pic:blipFill>
+                    <a:blip r:embed="rId57"/>
+                    <a:stretch>
+                      <a:fillRect/>
+                    </a:stretch>
+                  </pic:blipFill>
+                  <pic:spPr>
+                    <a:xfrm>
+                      <a:off x="0" y="0"/>
+                      <a:ext cx="6152515" cy="811530"/>
+                    </a:xfrm>
+                    <a:prstGeom prst="rect">
+                      <a:avLst/>
+                    </a:prstGeom>
+                  </pic:spPr>
+                </pic:pic>
+              </a:graphicData>
+            </a:graphic>
+          </wp:inline>
+        </w:drawing>
+      </w:r>
     </w:p>
     <w:sectPr>
       <w:pgSz w:w="11906" w:h="16838" w:code="9"/>
@@ -6587,7 +7009,7 @@
 </file>
 
 <file path=customXml/itemProps1.xml><?xml version="1.0" encoding="utf-8"?>
-<ds:datastoreItem xmlns:ds="http://schemas.openxmlformats.org/officeDocument/2006/customXml" ds:itemID="{24498EB6-4167-4521-B724-13E150595B5F}">
+<ds:datastoreItem xmlns:ds="http://schemas.openxmlformats.org/officeDocument/2006/customXml" ds:itemID="{43E58ABE-14EE-42BD-8DAC-C36585E44DD1}">
   <ds:schemaRefs>
     <ds:schemaRef ds:uri="http://schemas.openxmlformats.org/officeDocument/2006/bibliography"/>
   </ds:schemaRefs>

</xml_diff>